<commit_message>
fixed layout concept document and other improvements
</commit_message>
<xml_diff>
--- a/Documents/Concept/Concept Document.docx
+++ b/Documents/Concept/Concept Document.docx
@@ -10,11 +10,13 @@
           <w:docPartUnique/>
         </w:docPartObj>
       </w:sdtPr>
+      <w:sdtEndPr/>
       <w:sdtContent>
         <w:p>
           <w:r>
             <w:rPr>
               <w:noProof/>
+              <w:lang w:eastAsia="nl-NL"/>
             </w:rPr>
             <mc:AlternateContent>
               <mc:Choice Requires="wpg">
@@ -282,6 +284,7 @@
           <w:r>
             <w:rPr>
               <w:noProof/>
+              <w:lang w:eastAsia="nl-NL"/>
             </w:rPr>
             <mc:AlternateContent>
               <mc:Choice Requires="wps">
@@ -355,10 +358,11 @@
                                   <w:dataBinding w:prefixMappings="xmlns:ns0='http://purl.org/dc/elements/1.1/' xmlns:ns1='http://schemas.openxmlformats.org/package/2006/metadata/core-properties' " w:xpath="/ns1:coreProperties[1]/ns0:creator[1]" w:storeItemID="{6C3C8BC8-F283-45AE-878A-BAB7291924A1}"/>
                                   <w:text/>
                                 </w:sdtPr>
+                                <w:sdtEndPr/>
                                 <w:sdtContent>
                                   <w:p>
                                     <w:pPr>
-                                      <w:pStyle w:val="NoSpacing"/>
+                                      <w:pStyle w:val="Geenafstand"/>
                                       <w:jc w:val="right"/>
                                       <w:rPr>
                                         <w:color w:val="595959" w:themeColor="text1" w:themeTint="A6"/>
@@ -408,25 +412,7 @@
                                         <w:spacing w:val="15"/>
                                         <w:u w:color="5A5A5A"/>
                                       </w:rPr>
-                                      <w:t xml:space="preserve"> van de </w:t>
-                                    </w:r>
-                                    <w:proofErr w:type="spellStart"/>
-                                    <w:r>
-                                      <w:rPr>
-                                        <w:color w:val="5A5A5A"/>
-                                        <w:spacing w:val="15"/>
-                                        <w:u w:color="5A5A5A"/>
-                                      </w:rPr>
-                                      <w:t>Wijgert</w:t>
-                                    </w:r>
-                                    <w:proofErr w:type="spellEnd"/>
-                                    <w:r>
-                                      <w:rPr>
-                                        <w:color w:val="5A5A5A"/>
-                                        <w:spacing w:val="15"/>
-                                        <w:u w:color="5A5A5A"/>
-                                      </w:rPr>
-                                      <w:t xml:space="preserve">, Stan </w:t>
+                                      <w:t xml:space="preserve"> van de Wijgert, Stan </w:t>
                                     </w:r>
                                     <w:proofErr w:type="spellStart"/>
                                     <w:r>
@@ -443,7 +429,7 @@
                               </w:sdt>
                               <w:p>
                                 <w:pPr>
-                                  <w:pStyle w:val="NoSpacing"/>
+                                  <w:pStyle w:val="Geenafstand"/>
                                   <w:jc w:val="right"/>
                                   <w:rPr>
                                     <w:color w:val="595959" w:themeColor="text1" w:themeTint="A6"/>
@@ -494,10 +480,11 @@
                             <w:dataBinding w:prefixMappings="xmlns:ns0='http://purl.org/dc/elements/1.1/' xmlns:ns1='http://schemas.openxmlformats.org/package/2006/metadata/core-properties' " w:xpath="/ns1:coreProperties[1]/ns0:creator[1]" w:storeItemID="{6C3C8BC8-F283-45AE-878A-BAB7291924A1}"/>
                             <w:text/>
                           </w:sdtPr>
+                          <w:sdtEndPr/>
                           <w:sdtContent>
                             <w:p>
                               <w:pPr>
-                                <w:pStyle w:val="NoSpacing"/>
+                                <w:pStyle w:val="Geenafstand"/>
                                 <w:jc w:val="right"/>
                                 <w:rPr>
                                   <w:color w:val="595959" w:themeColor="text1" w:themeTint="A6"/>
@@ -547,25 +534,7 @@
                                   <w:spacing w:val="15"/>
                                   <w:u w:color="5A5A5A"/>
                                 </w:rPr>
-                                <w:t xml:space="preserve"> van de </w:t>
-                              </w:r>
-                              <w:proofErr w:type="spellStart"/>
-                              <w:r>
-                                <w:rPr>
-                                  <w:color w:val="5A5A5A"/>
-                                  <w:spacing w:val="15"/>
-                                  <w:u w:color="5A5A5A"/>
-                                </w:rPr>
-                                <w:t>Wijgert</w:t>
-                              </w:r>
-                              <w:proofErr w:type="spellEnd"/>
-                              <w:r>
-                                <w:rPr>
-                                  <w:color w:val="5A5A5A"/>
-                                  <w:spacing w:val="15"/>
-                                  <w:u w:color="5A5A5A"/>
-                                </w:rPr>
-                                <w:t xml:space="preserve">, Stan </w:t>
+                                <w:t xml:space="preserve"> van de Wijgert, Stan </w:t>
                               </w:r>
                               <w:proofErr w:type="spellStart"/>
                               <w:r>
@@ -582,7 +551,7 @@
                         </w:sdt>
                         <w:p>
                           <w:pPr>
-                            <w:pStyle w:val="NoSpacing"/>
+                            <w:pStyle w:val="Geenafstand"/>
                             <w:jc w:val="right"/>
                             <w:rPr>
                               <w:color w:val="595959" w:themeColor="text1" w:themeTint="A6"/>
@@ -602,6 +571,7 @@
           <w:r>
             <w:rPr>
               <w:noProof/>
+              <w:lang w:eastAsia="nl-NL"/>
             </w:rPr>
             <mc:AlternateContent>
               <mc:Choice Requires="wps">
@@ -664,7 +634,7 @@
                             <w:txbxContent>
                               <w:p>
                                 <w:pPr>
-                                  <w:pStyle w:val="NoSpacing"/>
+                                  <w:pStyle w:val="Geenafstand"/>
                                   <w:jc w:val="right"/>
                                   <w:rPr>
                                     <w:color w:val="5B9BD5" w:themeColor="accent1"/>
@@ -694,10 +664,11 @@
                                   <w:dataBinding w:prefixMappings="xmlns:ns0='http://schemas.microsoft.com/office/2006/coverPageProps' " w:xpath="/ns0:CoverPageProperties[1]/ns0:Abstract[1]" w:storeItemID="{55AF091B-3C7A-41E3-B477-F2FDAA23CFDA}"/>
                                   <w:text w:multiLine="1"/>
                                 </w:sdtPr>
+                                <w:sdtEndPr/>
                                 <w:sdtContent>
                                   <w:p>
                                     <w:pPr>
-                                      <w:pStyle w:val="NoSpacing"/>
+                                      <w:pStyle w:val="Geenafstand"/>
                                       <w:jc w:val="right"/>
                                       <w:rPr>
                                         <w:color w:val="595959" w:themeColor="text1" w:themeTint="A6"/>
@@ -887,7 +858,7 @@
                       <w:txbxContent>
                         <w:p>
                           <w:pPr>
-                            <w:pStyle w:val="NoSpacing"/>
+                            <w:pStyle w:val="Geenafstand"/>
                             <w:jc w:val="right"/>
                             <w:rPr>
                               <w:color w:val="5B9BD5" w:themeColor="accent1"/>
@@ -917,10 +888,11 @@
                             <w:dataBinding w:prefixMappings="xmlns:ns0='http://schemas.microsoft.com/office/2006/coverPageProps' " w:xpath="/ns0:CoverPageProperties[1]/ns0:Abstract[1]" w:storeItemID="{55AF091B-3C7A-41E3-B477-F2FDAA23CFDA}"/>
                             <w:text w:multiLine="1"/>
                           </w:sdtPr>
+                          <w:sdtEndPr/>
                           <w:sdtContent>
                             <w:p>
                               <w:pPr>
-                                <w:pStyle w:val="NoSpacing"/>
+                                <w:pStyle w:val="Geenafstand"/>
                                 <w:jc w:val="right"/>
                                 <w:rPr>
                                   <w:color w:val="595959" w:themeColor="text1" w:themeTint="A6"/>
@@ -1094,6 +1066,7 @@
           <w:r>
             <w:rPr>
               <w:noProof/>
+              <w:lang w:eastAsia="nl-NL"/>
             </w:rPr>
             <mc:AlternateContent>
               <mc:Choice Requires="wps">
@@ -1208,6 +1181,7 @@
                                   <w:dataBinding w:prefixMappings="xmlns:ns0='http://purl.org/dc/elements/1.1/' xmlns:ns1='http://schemas.openxmlformats.org/package/2006/metadata/core-properties' " w:xpath="/ns1:coreProperties[1]/ns0:subject[1]" w:storeItemID="{6C3C8BC8-F283-45AE-878A-BAB7291924A1}"/>
                                   <w:text/>
                                 </w:sdtPr>
+                                <w:sdtEndPr/>
                                 <w:sdtContent>
                                   <w:p>
                                     <w:pPr>
@@ -1311,6 +1285,7 @@
                             <w:dataBinding w:prefixMappings="xmlns:ns0='http://purl.org/dc/elements/1.1/' xmlns:ns1='http://schemas.openxmlformats.org/package/2006/metadata/core-properties' " w:xpath="/ns1:coreProperties[1]/ns0:subject[1]" w:storeItemID="{6C3C8BC8-F283-45AE-878A-BAB7291924A1}"/>
                             <w:text/>
                           </w:sdtPr>
+                          <w:sdtEndPr/>
                           <w:sdtContent>
                             <w:p>
                               <w:pPr>
@@ -1354,6 +1329,17 @@
     <w:p/>
     <w:sdt>
       <w:sdtPr>
+        <w:rPr>
+          <w:rFonts w:ascii="Calibri" w:eastAsia="Calibri" w:hAnsi="Calibri" w:cs="Calibri"/>
+          <w:b w:val="0"/>
+          <w:bCs w:val="0"/>
+          <w:color w:val="000000"/>
+          <w:sz w:val="24"/>
+          <w:szCs w:val="24"/>
+          <w:u w:color="000000"/>
+          <w:bdr w:val="nil"/>
+          <w:lang w:val="nl-NL"/>
+        </w:rPr>
         <w:id w:val="-1742321193"/>
         <w:docPartObj>
           <w:docPartGallery w:val="Table of Contents"/>
@@ -1362,30 +1348,28 @@
       </w:sdtPr>
       <w:sdtEndPr>
         <w:rPr>
-          <w:rFonts w:ascii="Calibri" w:eastAsia="Calibri" w:hAnsi="Calibri" w:cs="Calibri"/>
           <w:noProof/>
-          <w:color w:val="000000"/>
-          <w:sz w:val="24"/>
-          <w:szCs w:val="24"/>
-          <w:u w:color="000000"/>
-          <w:bdr w:val="nil"/>
-          <w:lang w:val="nl-NL"/>
         </w:rPr>
       </w:sdtEndPr>
       <w:sdtContent>
         <w:p>
           <w:pPr>
-            <w:pStyle w:val="TOCHeading"/>
+            <w:pStyle w:val="Kopvaninhoudsopgave"/>
           </w:pPr>
+          <w:proofErr w:type="spellStart"/>
           <w:r>
-            <w:t>Table of Contents</w:t>
+            <w:t>Inhoudsopga</w:t>
           </w:r>
           <w:bookmarkStart w:id="0" w:name="_GoBack"/>
           <w:bookmarkEnd w:id="0"/>
+          <w:r>
+            <w:t>ve</w:t>
+          </w:r>
+          <w:proofErr w:type="spellEnd"/>
         </w:p>
         <w:p>
           <w:pPr>
-            <w:pStyle w:val="TOC1"/>
+            <w:pStyle w:val="Inhopg1"/>
             <w:tabs>
               <w:tab w:val="right" w:leader="dot" w:pos="9056"/>
             </w:tabs>
@@ -1396,7 +1380,7 @@
               <w:noProof/>
               <w:color w:val="auto"/>
               <w:bdr w:val="none" w:sz="0" w:space="0" w:color="auto"/>
-              <w:lang w:val="en-US"/>
+              <w:lang w:eastAsia="nl-NL"/>
             </w:rPr>
           </w:pPr>
           <w:r>
@@ -1416,7 +1400,7 @@
             </w:rPr>
             <w:fldChar w:fldCharType="separate"/>
           </w:r>
-          <w:hyperlink w:anchor="_Toc453934275" w:history="1">
+          <w:hyperlink w:anchor="_Toc453936871" w:history="1">
             <w:r>
               <w:rPr>
                 <w:rStyle w:val="Hyperlink"/>
@@ -1443,7 +1427,7 @@
                 <w:noProof/>
                 <w:webHidden/>
               </w:rPr>
-              <w:instrText xml:space="preserve"> PAGEREF _Toc453934275 \h </w:instrText>
+              <w:instrText xml:space="preserve"> PAGEREF _Toc453936871 \h </w:instrText>
             </w:r>
             <w:r>
               <w:rPr>
@@ -1476,7 +1460,7 @@
         </w:p>
         <w:p>
           <w:pPr>
-            <w:pStyle w:val="TOC1"/>
+            <w:pStyle w:val="Inhopg1"/>
             <w:tabs>
               <w:tab w:val="right" w:leader="dot" w:pos="9056"/>
             </w:tabs>
@@ -1487,10 +1471,10 @@
               <w:noProof/>
               <w:color w:val="auto"/>
               <w:bdr w:val="none" w:sz="0" w:space="0" w:color="auto"/>
-              <w:lang w:val="en-US"/>
+              <w:lang w:eastAsia="nl-NL"/>
             </w:rPr>
           </w:pPr>
-          <w:hyperlink w:anchor="_Toc453934276" w:history="1">
+          <w:hyperlink w:anchor="_Toc453936872" w:history="1">
             <w:r>
               <w:rPr>
                 <w:rStyle w:val="Hyperlink"/>
@@ -1517,7 +1501,7 @@
                 <w:noProof/>
                 <w:webHidden/>
               </w:rPr>
-              <w:instrText xml:space="preserve"> PAGEREF _Toc453934276 \h </w:instrText>
+              <w:instrText xml:space="preserve"> PAGEREF _Toc453936872 \h </w:instrText>
             </w:r>
             <w:r>
               <w:rPr>
@@ -1550,7 +1534,7 @@
         </w:p>
         <w:p>
           <w:pPr>
-            <w:pStyle w:val="TOC1"/>
+            <w:pStyle w:val="Inhopg1"/>
             <w:tabs>
               <w:tab w:val="right" w:leader="dot" w:pos="9056"/>
             </w:tabs>
@@ -1561,10 +1545,10 @@
               <w:noProof/>
               <w:color w:val="auto"/>
               <w:bdr w:val="none" w:sz="0" w:space="0" w:color="auto"/>
-              <w:lang w:val="en-US"/>
+              <w:lang w:eastAsia="nl-NL"/>
             </w:rPr>
           </w:pPr>
-          <w:hyperlink w:anchor="_Toc453934277" w:history="1">
+          <w:hyperlink w:anchor="_Toc453936873" w:history="1">
             <w:r>
               <w:rPr>
                 <w:rStyle w:val="Hyperlink"/>
@@ -1591,7 +1575,7 @@
                 <w:noProof/>
                 <w:webHidden/>
               </w:rPr>
-              <w:instrText xml:space="preserve"> PAGEREF _Toc453934277 \h </w:instrText>
+              <w:instrText xml:space="preserve"> PAGEREF _Toc453936873 \h </w:instrText>
             </w:r>
             <w:r>
               <w:rPr>
@@ -1624,7 +1608,7 @@
         </w:p>
         <w:p>
           <w:pPr>
-            <w:pStyle w:val="TOC1"/>
+            <w:pStyle w:val="Inhopg1"/>
             <w:tabs>
               <w:tab w:val="right" w:leader="dot" w:pos="9056"/>
             </w:tabs>
@@ -1635,10 +1619,10 @@
               <w:noProof/>
               <w:color w:val="auto"/>
               <w:bdr w:val="none" w:sz="0" w:space="0" w:color="auto"/>
-              <w:lang w:val="en-US"/>
+              <w:lang w:eastAsia="nl-NL"/>
             </w:rPr>
           </w:pPr>
-          <w:hyperlink w:anchor="_Toc453934278" w:history="1">
+          <w:hyperlink w:anchor="_Toc453936874" w:history="1">
             <w:r>
               <w:rPr>
                 <w:rStyle w:val="Hyperlink"/>
@@ -1665,7 +1649,7 @@
                 <w:noProof/>
                 <w:webHidden/>
               </w:rPr>
-              <w:instrText xml:space="preserve"> PAGEREF _Toc453934278 \h </w:instrText>
+              <w:instrText xml:space="preserve"> PAGEREF _Toc453936874 \h </w:instrText>
             </w:r>
             <w:r>
               <w:rPr>
@@ -1685,7 +1669,7 @@
                 <w:noProof/>
                 <w:webHidden/>
               </w:rPr>
-              <w:t>3</w:t>
+              <w:t>4</w:t>
             </w:r>
             <w:r>
               <w:rPr>
@@ -1698,7 +1682,7 @@
         </w:p>
         <w:p>
           <w:pPr>
-            <w:pStyle w:val="TOC1"/>
+            <w:pStyle w:val="Inhopg1"/>
             <w:tabs>
               <w:tab w:val="right" w:leader="dot" w:pos="9056"/>
             </w:tabs>
@@ -1709,10 +1693,10 @@
               <w:noProof/>
               <w:color w:val="auto"/>
               <w:bdr w:val="none" w:sz="0" w:space="0" w:color="auto"/>
-              <w:lang w:val="en-US"/>
+              <w:lang w:eastAsia="nl-NL"/>
             </w:rPr>
           </w:pPr>
-          <w:hyperlink w:anchor="_Toc453934279" w:history="1">
+          <w:hyperlink w:anchor="_Toc453936875" w:history="1">
             <w:r>
               <w:rPr>
                 <w:rStyle w:val="Hyperlink"/>
@@ -1739,7 +1723,7 @@
                 <w:noProof/>
                 <w:webHidden/>
               </w:rPr>
-              <w:instrText xml:space="preserve"> PAGEREF _Toc453934279 \h </w:instrText>
+              <w:instrText xml:space="preserve"> PAGEREF _Toc453936875 \h </w:instrText>
             </w:r>
             <w:r>
               <w:rPr>
@@ -1759,7 +1743,7 @@
                 <w:noProof/>
                 <w:webHidden/>
               </w:rPr>
-              <w:t>4</w:t>
+              <w:t>5</w:t>
             </w:r>
             <w:r>
               <w:rPr>
@@ -1772,7 +1756,7 @@
         </w:p>
         <w:p>
           <w:pPr>
-            <w:pStyle w:val="TOC3"/>
+            <w:pStyle w:val="Inhopg3"/>
             <w:tabs>
               <w:tab w:val="right" w:leader="dot" w:pos="9056"/>
             </w:tabs>
@@ -1783,10 +1767,10 @@
               <w:sz w:val="24"/>
               <w:szCs w:val="24"/>
               <w:bdr w:val="none" w:sz="0" w:space="0" w:color="auto"/>
-              <w:lang w:val="en-US"/>
+              <w:lang w:eastAsia="nl-NL"/>
             </w:rPr>
           </w:pPr>
-          <w:hyperlink w:anchor="_Toc453934280" w:history="1">
+          <w:hyperlink w:anchor="_Toc453936876" w:history="1">
             <w:r>
               <w:rPr>
                 <w:rStyle w:val="Hyperlink"/>
@@ -1813,7 +1797,7 @@
                 <w:noProof/>
                 <w:webHidden/>
               </w:rPr>
-              <w:instrText xml:space="preserve"> PAGEREF _Toc453934280 \h </w:instrText>
+              <w:instrText xml:space="preserve"> PAGEREF _Toc453936876 \h </w:instrText>
             </w:r>
             <w:r>
               <w:rPr>
@@ -1833,7 +1817,7 @@
                 <w:noProof/>
                 <w:webHidden/>
               </w:rPr>
-              <w:t>4</w:t>
+              <w:t>5</w:t>
             </w:r>
             <w:r>
               <w:rPr>
@@ -1846,7 +1830,7 @@
         </w:p>
         <w:p>
           <w:pPr>
-            <w:pStyle w:val="TOC1"/>
+            <w:pStyle w:val="Inhopg1"/>
             <w:tabs>
               <w:tab w:val="right" w:leader="dot" w:pos="9056"/>
             </w:tabs>
@@ -1857,10 +1841,10 @@
               <w:noProof/>
               <w:color w:val="auto"/>
               <w:bdr w:val="none" w:sz="0" w:space="0" w:color="auto"/>
-              <w:lang w:val="en-US"/>
+              <w:lang w:eastAsia="nl-NL"/>
             </w:rPr>
           </w:pPr>
-          <w:hyperlink w:anchor="_Toc453934281" w:history="1">
+          <w:hyperlink w:anchor="_Toc453936877" w:history="1">
             <w:r>
               <w:rPr>
                 <w:rStyle w:val="Hyperlink"/>
@@ -1887,7 +1871,7 @@
                 <w:noProof/>
                 <w:webHidden/>
               </w:rPr>
-              <w:instrText xml:space="preserve"> PAGEREF _Toc453934281 \h </w:instrText>
+              <w:instrText xml:space="preserve"> PAGEREF _Toc453936877 \h </w:instrText>
             </w:r>
             <w:r>
               <w:rPr>
@@ -1907,7 +1891,7 @@
                 <w:noProof/>
                 <w:webHidden/>
               </w:rPr>
-              <w:t>5</w:t>
+              <w:t>6</w:t>
             </w:r>
             <w:r>
               <w:rPr>
@@ -1920,7 +1904,7 @@
         </w:p>
         <w:p>
           <w:pPr>
-            <w:pStyle w:val="TOC2"/>
+            <w:pStyle w:val="Inhopg2"/>
             <w:tabs>
               <w:tab w:val="right" w:leader="dot" w:pos="9056"/>
             </w:tabs>
@@ -1933,10 +1917,10 @@
               <w:sz w:val="24"/>
               <w:szCs w:val="24"/>
               <w:bdr w:val="none" w:sz="0" w:space="0" w:color="auto"/>
-              <w:lang w:val="en-US"/>
+              <w:lang w:eastAsia="nl-NL"/>
             </w:rPr>
           </w:pPr>
-          <w:hyperlink w:anchor="_Toc453934282" w:history="1">
+          <w:hyperlink w:anchor="_Toc453936878" w:history="1">
             <w:r>
               <w:rPr>
                 <w:rStyle w:val="Hyperlink"/>
@@ -1963,7 +1947,7 @@
                 <w:noProof/>
                 <w:webHidden/>
               </w:rPr>
-              <w:instrText xml:space="preserve"> PAGEREF _Toc453934282 \h </w:instrText>
+              <w:instrText xml:space="preserve"> PAGEREF _Toc453936878 \h </w:instrText>
             </w:r>
             <w:r>
               <w:rPr>
@@ -1996,7 +1980,7 @@
         </w:p>
         <w:p>
           <w:pPr>
-            <w:pStyle w:val="TOC1"/>
+            <w:pStyle w:val="Inhopg1"/>
             <w:tabs>
               <w:tab w:val="right" w:leader="dot" w:pos="9056"/>
             </w:tabs>
@@ -2007,10 +1991,10 @@
               <w:noProof/>
               <w:color w:val="auto"/>
               <w:bdr w:val="none" w:sz="0" w:space="0" w:color="auto"/>
-              <w:lang w:val="en-US"/>
+              <w:lang w:eastAsia="nl-NL"/>
             </w:rPr>
           </w:pPr>
-          <w:hyperlink w:anchor="_Toc453934283" w:history="1">
+          <w:hyperlink w:anchor="_Toc453936879" w:history="1">
             <w:r>
               <w:rPr>
                 <w:rStyle w:val="Hyperlink"/>
@@ -2037,7 +2021,7 @@
                 <w:noProof/>
                 <w:webHidden/>
               </w:rPr>
-              <w:instrText xml:space="preserve"> PAGEREF _Toc453934283 \h </w:instrText>
+              <w:instrText xml:space="preserve"> PAGEREF _Toc453936879 \h </w:instrText>
             </w:r>
             <w:r>
               <w:rPr>
@@ -2057,7 +2041,7 @@
                 <w:noProof/>
                 <w:webHidden/>
               </w:rPr>
-              <w:t>6</w:t>
+              <w:t>7</w:t>
             </w:r>
             <w:r>
               <w:rPr>
@@ -2070,7 +2054,7 @@
         </w:p>
         <w:p>
           <w:pPr>
-            <w:pStyle w:val="TOC2"/>
+            <w:pStyle w:val="Inhopg2"/>
             <w:tabs>
               <w:tab w:val="right" w:leader="dot" w:pos="9056"/>
             </w:tabs>
@@ -2083,10 +2067,10 @@
               <w:sz w:val="24"/>
               <w:szCs w:val="24"/>
               <w:bdr w:val="none" w:sz="0" w:space="0" w:color="auto"/>
-              <w:lang w:val="en-US"/>
+              <w:lang w:eastAsia="nl-NL"/>
             </w:rPr>
           </w:pPr>
-          <w:hyperlink w:anchor="_Toc453934284" w:history="1">
+          <w:hyperlink w:anchor="_Toc453936880" w:history="1">
             <w:r>
               <w:rPr>
                 <w:rStyle w:val="Hyperlink"/>
@@ -2113,7 +2097,7 @@
                 <w:noProof/>
                 <w:webHidden/>
               </w:rPr>
-              <w:instrText xml:space="preserve"> PAGEREF _Toc453934284 \h </w:instrText>
+              <w:instrText xml:space="preserve"> PAGEREF _Toc453936880 \h </w:instrText>
             </w:r>
             <w:r>
               <w:rPr>
@@ -2133,7 +2117,7 @@
                 <w:noProof/>
                 <w:webHidden/>
               </w:rPr>
-              <w:t>6</w:t>
+              <w:t>7</w:t>
             </w:r>
             <w:r>
               <w:rPr>
@@ -2146,7 +2130,7 @@
         </w:p>
         <w:p>
           <w:pPr>
-            <w:pStyle w:val="TOC2"/>
+            <w:pStyle w:val="Inhopg2"/>
             <w:tabs>
               <w:tab w:val="right" w:leader="dot" w:pos="9056"/>
             </w:tabs>
@@ -2159,10 +2143,10 @@
               <w:sz w:val="24"/>
               <w:szCs w:val="24"/>
               <w:bdr w:val="none" w:sz="0" w:space="0" w:color="auto"/>
-              <w:lang w:val="en-US"/>
+              <w:lang w:eastAsia="nl-NL"/>
             </w:rPr>
           </w:pPr>
-          <w:hyperlink w:anchor="_Toc453934285" w:history="1">
+          <w:hyperlink w:anchor="_Toc453936881" w:history="1">
             <w:r>
               <w:rPr>
                 <w:rStyle w:val="Hyperlink"/>
@@ -2189,7 +2173,7 @@
                 <w:noProof/>
                 <w:webHidden/>
               </w:rPr>
-              <w:instrText xml:space="preserve"> PAGEREF _Toc453934285 \h </w:instrText>
+              <w:instrText xml:space="preserve"> PAGEREF _Toc453936881 \h </w:instrText>
             </w:r>
             <w:r>
               <w:rPr>
@@ -2209,7 +2193,7 @@
                 <w:noProof/>
                 <w:webHidden/>
               </w:rPr>
-              <w:t>6</w:t>
+              <w:t>7</w:t>
             </w:r>
             <w:r>
               <w:rPr>
@@ -2222,7 +2206,7 @@
         </w:p>
         <w:p>
           <w:pPr>
-            <w:pStyle w:val="TOC2"/>
+            <w:pStyle w:val="Inhopg2"/>
             <w:tabs>
               <w:tab w:val="right" w:leader="dot" w:pos="9056"/>
             </w:tabs>
@@ -2235,10 +2219,10 @@
               <w:sz w:val="24"/>
               <w:szCs w:val="24"/>
               <w:bdr w:val="none" w:sz="0" w:space="0" w:color="auto"/>
-              <w:lang w:val="en-US"/>
+              <w:lang w:eastAsia="nl-NL"/>
             </w:rPr>
           </w:pPr>
-          <w:hyperlink w:anchor="_Toc453934286" w:history="1">
+          <w:hyperlink w:anchor="_Toc453936882" w:history="1">
             <w:r>
               <w:rPr>
                 <w:rStyle w:val="Hyperlink"/>
@@ -2265,7 +2249,7 @@
                 <w:noProof/>
                 <w:webHidden/>
               </w:rPr>
-              <w:instrText xml:space="preserve"> PAGEREF _Toc453934286 \h </w:instrText>
+              <w:instrText xml:space="preserve"> PAGEREF _Toc453936882 \h </w:instrText>
             </w:r>
             <w:r>
               <w:rPr>
@@ -2285,7 +2269,7 @@
                 <w:noProof/>
                 <w:webHidden/>
               </w:rPr>
-              <w:t>6</w:t>
+              <w:t>7</w:t>
             </w:r>
             <w:r>
               <w:rPr>
@@ -2298,7 +2282,7 @@
         </w:p>
         <w:p>
           <w:pPr>
-            <w:pStyle w:val="TOC2"/>
+            <w:pStyle w:val="Inhopg2"/>
             <w:tabs>
               <w:tab w:val="right" w:leader="dot" w:pos="9056"/>
             </w:tabs>
@@ -2311,10 +2295,10 @@
               <w:sz w:val="24"/>
               <w:szCs w:val="24"/>
               <w:bdr w:val="none" w:sz="0" w:space="0" w:color="auto"/>
-              <w:lang w:val="en-US"/>
+              <w:lang w:eastAsia="nl-NL"/>
             </w:rPr>
           </w:pPr>
-          <w:hyperlink w:anchor="_Toc453934287" w:history="1">
+          <w:hyperlink w:anchor="_Toc453936883" w:history="1">
             <w:r>
               <w:rPr>
                 <w:rStyle w:val="Hyperlink"/>
@@ -2341,7 +2325,7 @@
                 <w:noProof/>
                 <w:webHidden/>
               </w:rPr>
-              <w:instrText xml:space="preserve"> PAGEREF _Toc453934287 \h </w:instrText>
+              <w:instrText xml:space="preserve"> PAGEREF _Toc453936883 \h </w:instrText>
             </w:r>
             <w:r>
               <w:rPr>
@@ -2361,7 +2345,7 @@
                 <w:noProof/>
                 <w:webHidden/>
               </w:rPr>
-              <w:t>6</w:t>
+              <w:t>7</w:t>
             </w:r>
             <w:r>
               <w:rPr>
@@ -2374,7 +2358,7 @@
         </w:p>
         <w:p>
           <w:pPr>
-            <w:pStyle w:val="TOC2"/>
+            <w:pStyle w:val="Inhopg2"/>
             <w:tabs>
               <w:tab w:val="right" w:leader="dot" w:pos="9056"/>
             </w:tabs>
@@ -2387,10 +2371,10 @@
               <w:sz w:val="24"/>
               <w:szCs w:val="24"/>
               <w:bdr w:val="none" w:sz="0" w:space="0" w:color="auto"/>
-              <w:lang w:val="en-US"/>
+              <w:lang w:eastAsia="nl-NL"/>
             </w:rPr>
           </w:pPr>
-          <w:hyperlink w:anchor="_Toc453934288" w:history="1">
+          <w:hyperlink w:anchor="_Toc453936884" w:history="1">
             <w:r>
               <w:rPr>
                 <w:rStyle w:val="Hyperlink"/>
@@ -2417,7 +2401,7 @@
                 <w:noProof/>
                 <w:webHidden/>
               </w:rPr>
-              <w:instrText xml:space="preserve"> PAGEREF _Toc453934288 \h </w:instrText>
+              <w:instrText xml:space="preserve"> PAGEREF _Toc453936884 \h </w:instrText>
             </w:r>
             <w:r>
               <w:rPr>
@@ -2450,7 +2434,7 @@
         </w:p>
         <w:p>
           <w:pPr>
-            <w:pStyle w:val="TOC1"/>
+            <w:pStyle w:val="Inhopg1"/>
             <w:tabs>
               <w:tab w:val="right" w:leader="dot" w:pos="9056"/>
             </w:tabs>
@@ -2461,10 +2445,10 @@
               <w:noProof/>
               <w:color w:val="auto"/>
               <w:bdr w:val="none" w:sz="0" w:space="0" w:color="auto"/>
-              <w:lang w:val="en-US"/>
+              <w:lang w:eastAsia="nl-NL"/>
             </w:rPr>
           </w:pPr>
-          <w:hyperlink w:anchor="_Toc453934289" w:history="1">
+          <w:hyperlink w:anchor="_Toc453936885" w:history="1">
             <w:r>
               <w:rPr>
                 <w:rStyle w:val="Hyperlink"/>
@@ -2491,7 +2475,7 @@
                 <w:noProof/>
                 <w:webHidden/>
               </w:rPr>
-              <w:instrText xml:space="preserve"> PAGEREF _Toc453934289 \h </w:instrText>
+              <w:instrText xml:space="preserve"> PAGEREF _Toc453936885 \h </w:instrText>
             </w:r>
             <w:r>
               <w:rPr>
@@ -2511,7 +2495,7 @@
                 <w:noProof/>
                 <w:webHidden/>
               </w:rPr>
-              <w:t>7</w:t>
+              <w:t>8</w:t>
             </w:r>
             <w:r>
               <w:rPr>
@@ -2524,7 +2508,7 @@
         </w:p>
         <w:p>
           <w:pPr>
-            <w:pStyle w:val="TOC1"/>
+            <w:pStyle w:val="Inhopg1"/>
             <w:tabs>
               <w:tab w:val="right" w:leader="dot" w:pos="9056"/>
             </w:tabs>
@@ -2535,10 +2519,10 @@
               <w:noProof/>
               <w:color w:val="auto"/>
               <w:bdr w:val="none" w:sz="0" w:space="0" w:color="auto"/>
-              <w:lang w:val="en-US"/>
+              <w:lang w:eastAsia="nl-NL"/>
             </w:rPr>
           </w:pPr>
-          <w:hyperlink w:anchor="_Toc453934290" w:history="1">
+          <w:hyperlink w:anchor="_Toc453936886" w:history="1">
             <w:r>
               <w:rPr>
                 <w:rStyle w:val="Hyperlink"/>
@@ -2565,7 +2549,7 @@
                 <w:noProof/>
                 <w:webHidden/>
               </w:rPr>
-              <w:instrText xml:space="preserve"> PAGEREF _Toc453934290 \h </w:instrText>
+              <w:instrText xml:space="preserve"> PAGEREF _Toc453936886 \h </w:instrText>
             </w:r>
             <w:r>
               <w:rPr>
@@ -2598,7 +2582,7 @@
         </w:p>
         <w:p>
           <w:pPr>
-            <w:pStyle w:val="TOC1"/>
+            <w:pStyle w:val="Inhopg1"/>
             <w:tabs>
               <w:tab w:val="right" w:leader="dot" w:pos="9056"/>
             </w:tabs>
@@ -2609,10 +2593,10 @@
               <w:noProof/>
               <w:color w:val="auto"/>
               <w:bdr w:val="none" w:sz="0" w:space="0" w:color="auto"/>
-              <w:lang w:val="en-US"/>
+              <w:lang w:eastAsia="nl-NL"/>
             </w:rPr>
           </w:pPr>
-          <w:hyperlink w:anchor="_Toc453934291" w:history="1">
+          <w:hyperlink w:anchor="_Toc453936887" w:history="1">
             <w:r>
               <w:rPr>
                 <w:rStyle w:val="Hyperlink"/>
@@ -2639,7 +2623,7 @@
                 <w:noProof/>
                 <w:webHidden/>
               </w:rPr>
-              <w:instrText xml:space="preserve"> PAGEREF _Toc453934291 \h </w:instrText>
+              <w:instrText xml:space="preserve"> PAGEREF _Toc453936887 \h </w:instrText>
             </w:r>
             <w:r>
               <w:rPr>
@@ -2672,7 +2656,7 @@
         </w:p>
         <w:p>
           <w:pPr>
-            <w:pStyle w:val="TOC2"/>
+            <w:pStyle w:val="Inhopg2"/>
             <w:tabs>
               <w:tab w:val="right" w:leader="dot" w:pos="9056"/>
             </w:tabs>
@@ -2685,10 +2669,10 @@
               <w:sz w:val="24"/>
               <w:szCs w:val="24"/>
               <w:bdr w:val="none" w:sz="0" w:space="0" w:color="auto"/>
-              <w:lang w:val="en-US"/>
+              <w:lang w:eastAsia="nl-NL"/>
             </w:rPr>
           </w:pPr>
-          <w:hyperlink w:anchor="_Toc453934292" w:history="1">
+          <w:hyperlink w:anchor="_Toc453936888" w:history="1">
             <w:r>
               <w:rPr>
                 <w:rStyle w:val="Hyperlink"/>
@@ -2715,7 +2699,7 @@
                 <w:noProof/>
                 <w:webHidden/>
               </w:rPr>
-              <w:instrText xml:space="preserve"> PAGEREF _Toc453934292 \h </w:instrText>
+              <w:instrText xml:space="preserve"> PAGEREF _Toc453936888 \h </w:instrText>
             </w:r>
             <w:r>
               <w:rPr>
@@ -2748,7 +2732,7 @@
         </w:p>
         <w:p>
           <w:pPr>
-            <w:pStyle w:val="TOC2"/>
+            <w:pStyle w:val="Inhopg2"/>
             <w:tabs>
               <w:tab w:val="right" w:leader="dot" w:pos="9056"/>
             </w:tabs>
@@ -2761,10 +2745,10 @@
               <w:sz w:val="24"/>
               <w:szCs w:val="24"/>
               <w:bdr w:val="none" w:sz="0" w:space="0" w:color="auto"/>
-              <w:lang w:val="en-US"/>
+              <w:lang w:eastAsia="nl-NL"/>
             </w:rPr>
           </w:pPr>
-          <w:hyperlink w:anchor="_Toc453934293" w:history="1">
+          <w:hyperlink w:anchor="_Toc453936889" w:history="1">
             <w:r>
               <w:rPr>
                 <w:rStyle w:val="Hyperlink"/>
@@ -2791,7 +2775,7 @@
                 <w:noProof/>
                 <w:webHidden/>
               </w:rPr>
-              <w:instrText xml:space="preserve"> PAGEREF _Toc453934293 \h </w:instrText>
+              <w:instrText xml:space="preserve"> PAGEREF _Toc453936889 \h </w:instrText>
             </w:r>
             <w:r>
               <w:rPr>
@@ -2824,7 +2808,7 @@
         </w:p>
         <w:p>
           <w:pPr>
-            <w:pStyle w:val="TOC2"/>
+            <w:pStyle w:val="Inhopg2"/>
             <w:tabs>
               <w:tab w:val="right" w:leader="dot" w:pos="9056"/>
             </w:tabs>
@@ -2837,10 +2821,10 @@
               <w:sz w:val="24"/>
               <w:szCs w:val="24"/>
               <w:bdr w:val="none" w:sz="0" w:space="0" w:color="auto"/>
-              <w:lang w:val="en-US"/>
+              <w:lang w:eastAsia="nl-NL"/>
             </w:rPr>
           </w:pPr>
-          <w:hyperlink w:anchor="_Toc453934294" w:history="1">
+          <w:hyperlink w:anchor="_Toc453936890" w:history="1">
             <w:r>
               <w:rPr>
                 <w:rStyle w:val="Hyperlink"/>
@@ -2875,7 +2859,7 @@
                 <w:noProof/>
                 <w:webHidden/>
               </w:rPr>
-              <w:instrText xml:space="preserve"> PAGEREF _Toc453934294 \h </w:instrText>
+              <w:instrText xml:space="preserve"> PAGEREF _Toc453936890 \h </w:instrText>
             </w:r>
             <w:r>
               <w:rPr>
@@ -2908,7 +2892,7 @@
         </w:p>
         <w:p>
           <w:pPr>
-            <w:pStyle w:val="TOC1"/>
+            <w:pStyle w:val="Inhopg1"/>
             <w:tabs>
               <w:tab w:val="right" w:leader="dot" w:pos="9056"/>
             </w:tabs>
@@ -2919,10 +2903,10 @@
               <w:noProof/>
               <w:color w:val="auto"/>
               <w:bdr w:val="none" w:sz="0" w:space="0" w:color="auto"/>
-              <w:lang w:val="en-US"/>
+              <w:lang w:eastAsia="nl-NL"/>
             </w:rPr>
           </w:pPr>
-          <w:hyperlink w:anchor="_Toc453934295" w:history="1">
+          <w:hyperlink w:anchor="_Toc453936891" w:history="1">
             <w:r>
               <w:rPr>
                 <w:rStyle w:val="Hyperlink"/>
@@ -2949,7 +2933,7 @@
                 <w:noProof/>
                 <w:webHidden/>
               </w:rPr>
-              <w:instrText xml:space="preserve"> PAGEREF _Toc453934295 \h </w:instrText>
+              <w:instrText xml:space="preserve"> PAGEREF _Toc453936891 \h </w:instrText>
             </w:r>
             <w:r>
               <w:rPr>
@@ -2982,7 +2966,7 @@
         </w:p>
         <w:p>
           <w:pPr>
-            <w:pStyle w:val="TOC2"/>
+            <w:pStyle w:val="Inhopg2"/>
             <w:tabs>
               <w:tab w:val="right" w:leader="dot" w:pos="9056"/>
             </w:tabs>
@@ -2995,10 +2979,10 @@
               <w:sz w:val="24"/>
               <w:szCs w:val="24"/>
               <w:bdr w:val="none" w:sz="0" w:space="0" w:color="auto"/>
-              <w:lang w:val="en-US"/>
+              <w:lang w:eastAsia="nl-NL"/>
             </w:rPr>
           </w:pPr>
-          <w:hyperlink w:anchor="_Toc453934296" w:history="1">
+          <w:hyperlink w:anchor="_Toc453936892" w:history="1">
             <w:r>
               <w:rPr>
                 <w:rStyle w:val="Hyperlink"/>
@@ -3025,7 +3009,7 @@
                 <w:noProof/>
                 <w:webHidden/>
               </w:rPr>
-              <w:instrText xml:space="preserve"> PAGEREF _Toc453934296 \h </w:instrText>
+              <w:instrText xml:space="preserve"> PAGEREF _Toc453936892 \h </w:instrText>
             </w:r>
             <w:r>
               <w:rPr>
@@ -3058,7 +3042,7 @@
         </w:p>
         <w:p>
           <w:pPr>
-            <w:pStyle w:val="TOC2"/>
+            <w:pStyle w:val="Inhopg2"/>
             <w:tabs>
               <w:tab w:val="right" w:leader="dot" w:pos="9056"/>
             </w:tabs>
@@ -3071,10 +3055,10 @@
               <w:sz w:val="24"/>
               <w:szCs w:val="24"/>
               <w:bdr w:val="none" w:sz="0" w:space="0" w:color="auto"/>
-              <w:lang w:val="en-US"/>
+              <w:lang w:eastAsia="nl-NL"/>
             </w:rPr>
           </w:pPr>
-          <w:hyperlink w:anchor="_Toc453934297" w:history="1">
+          <w:hyperlink w:anchor="_Toc453936893" w:history="1">
             <w:r>
               <w:rPr>
                 <w:rStyle w:val="Hyperlink"/>
@@ -3101,7 +3085,7 @@
                 <w:noProof/>
                 <w:webHidden/>
               </w:rPr>
-              <w:instrText xml:space="preserve"> PAGEREF _Toc453934297 \h </w:instrText>
+              <w:instrText xml:space="preserve"> PAGEREF _Toc453936893 \h </w:instrText>
             </w:r>
             <w:r>
               <w:rPr>
@@ -3134,7 +3118,7 @@
         </w:p>
         <w:p>
           <w:pPr>
-            <w:pStyle w:val="TOC2"/>
+            <w:pStyle w:val="Inhopg2"/>
             <w:tabs>
               <w:tab w:val="right" w:leader="dot" w:pos="9056"/>
             </w:tabs>
@@ -3147,10 +3131,10 @@
               <w:sz w:val="24"/>
               <w:szCs w:val="24"/>
               <w:bdr w:val="none" w:sz="0" w:space="0" w:color="auto"/>
-              <w:lang w:val="en-US"/>
+              <w:lang w:eastAsia="nl-NL"/>
             </w:rPr>
           </w:pPr>
-          <w:hyperlink w:anchor="_Toc453934298" w:history="1">
+          <w:hyperlink w:anchor="_Toc453936894" w:history="1">
             <w:r>
               <w:rPr>
                 <w:rStyle w:val="Hyperlink"/>
@@ -3177,7 +3161,7 @@
                 <w:noProof/>
                 <w:webHidden/>
               </w:rPr>
-              <w:instrText xml:space="preserve"> PAGEREF _Toc453934298 \h </w:instrText>
+              <w:instrText xml:space="preserve"> PAGEREF _Toc453936894 \h </w:instrText>
             </w:r>
             <w:r>
               <w:rPr>
@@ -3236,10 +3220,10 @@
     </w:p>
     <w:p>
       <w:pPr>
-        <w:pStyle w:val="Heading1"/>
+        <w:pStyle w:val="Kop1"/>
         <w:jc w:val="both"/>
       </w:pPr>
-      <w:bookmarkStart w:id="1" w:name="_Toc453934275"/>
+      <w:bookmarkStart w:id="1" w:name="_Toc453936871"/>
       <w:r>
         <w:lastRenderedPageBreak/>
         <w:t>Doel</w:t>
@@ -3256,10 +3240,10 @@
     </w:p>
     <w:p>
       <w:pPr>
-        <w:pStyle w:val="Heading1"/>
+        <w:pStyle w:val="Kop1"/>
         <w:jc w:val="both"/>
       </w:pPr>
-      <w:bookmarkStart w:id="2" w:name="_Toc453934276"/>
+      <w:bookmarkStart w:id="2" w:name="_Toc453936872"/>
       <w:r>
         <w:t>Doelgroep</w:t>
       </w:r>
@@ -3275,10 +3259,10 @@
     </w:p>
     <w:p>
       <w:pPr>
-        <w:pStyle w:val="Heading1"/>
+        <w:pStyle w:val="Kop1"/>
         <w:jc w:val="both"/>
       </w:pPr>
-      <w:bookmarkStart w:id="3" w:name="_Toc453934277"/>
+      <w:bookmarkStart w:id="3" w:name="_Toc453936873"/>
       <w:r>
         <w:t>Onderdelen</w:t>
       </w:r>
@@ -3286,7 +3270,7 @@
     </w:p>
     <w:p>
       <w:pPr>
-        <w:pStyle w:val="ListParagraph"/>
+        <w:pStyle w:val="Lijstalinea"/>
         <w:numPr>
           <w:ilvl w:val="0"/>
           <w:numId w:val="2"/>
@@ -3299,7 +3283,7 @@
     </w:p>
     <w:p>
       <w:pPr>
-        <w:pStyle w:val="ListParagraph"/>
+        <w:pStyle w:val="Lijstalinea"/>
         <w:numPr>
           <w:ilvl w:val="1"/>
           <w:numId w:val="2"/>
@@ -3312,7 +3296,7 @@
     </w:p>
     <w:p>
       <w:pPr>
-        <w:pStyle w:val="ListParagraph"/>
+        <w:pStyle w:val="Lijstalinea"/>
         <w:numPr>
           <w:ilvl w:val="0"/>
           <w:numId w:val="2"/>
@@ -3325,7 +3309,7 @@
     </w:p>
     <w:p>
       <w:pPr>
-        <w:pStyle w:val="ListParagraph"/>
+        <w:pStyle w:val="Lijstalinea"/>
         <w:numPr>
           <w:ilvl w:val="1"/>
           <w:numId w:val="2"/>
@@ -3338,7 +3322,7 @@
     </w:p>
     <w:p>
       <w:pPr>
-        <w:pStyle w:val="ListParagraph"/>
+        <w:pStyle w:val="Lijstalinea"/>
         <w:numPr>
           <w:ilvl w:val="0"/>
           <w:numId w:val="2"/>
@@ -3351,7 +3335,7 @@
     </w:p>
     <w:p>
       <w:pPr>
-        <w:pStyle w:val="ListParagraph"/>
+        <w:pStyle w:val="Lijstalinea"/>
         <w:numPr>
           <w:ilvl w:val="1"/>
           <w:numId w:val="2"/>
@@ -3364,7 +3348,7 @@
     </w:p>
     <w:p>
       <w:pPr>
-        <w:pStyle w:val="ListParagraph"/>
+        <w:pStyle w:val="Lijstalinea"/>
         <w:numPr>
           <w:ilvl w:val="0"/>
           <w:numId w:val="2"/>
@@ -3377,7 +3361,7 @@
     </w:p>
     <w:p>
       <w:pPr>
-        <w:pStyle w:val="ListParagraph"/>
+        <w:pStyle w:val="Lijstalinea"/>
         <w:numPr>
           <w:ilvl w:val="1"/>
           <w:numId w:val="2"/>
@@ -3390,7 +3374,7 @@
     </w:p>
     <w:p>
       <w:pPr>
-        <w:pStyle w:val="ListParagraph"/>
+        <w:pStyle w:val="Lijstalinea"/>
         <w:numPr>
           <w:ilvl w:val="0"/>
           <w:numId w:val="2"/>
@@ -3403,7 +3387,7 @@
     </w:p>
     <w:p>
       <w:pPr>
-        <w:pStyle w:val="ListParagraph"/>
+        <w:pStyle w:val="Lijstalinea"/>
         <w:numPr>
           <w:ilvl w:val="1"/>
           <w:numId w:val="2"/>
@@ -3421,18 +3405,24 @@
     </w:p>
     <w:p>
       <w:pPr>
-        <w:pStyle w:val="Heading1"/>
+        <w:pStyle w:val="Kop1"/>
         <w:jc w:val="both"/>
       </w:pPr>
     </w:p>
     <w:p>
-      <w:pPr>
-        <w:pStyle w:val="Heading1"/>
+      <w:r>
+        <w:br w:type="page"/>
+      </w:r>
+    </w:p>
+    <w:p>
+      <w:pPr>
+        <w:pStyle w:val="Kop1"/>
         <w:jc w:val="both"/>
       </w:pPr>
-      <w:bookmarkStart w:id="4" w:name="_Toc453934278"/>
+      <w:bookmarkStart w:id="4" w:name="_Toc453936874"/>
       <w:proofErr w:type="spellStart"/>
       <w:r>
+        <w:lastRenderedPageBreak/>
         <w:t>Gamification</w:t>
       </w:r>
       <w:bookmarkEnd w:id="4"/>
@@ -3459,15 +3449,7 @@
       </w:r>
       <w:proofErr w:type="gramEnd"/>
       <w:r>
-        <w:t xml:space="preserve"> worden door de stof te oefenen. We gaan dit aangeven aan </w:t>
-      </w:r>
-      <w:proofErr w:type="gramStart"/>
-      <w:r>
-        <w:t>de</w:t>
-      </w:r>
-      <w:proofErr w:type="gramEnd"/>
-      <w:r>
-        <w:t xml:space="preserve"> hand van </w:t>
+        <w:t xml:space="preserve"> worden door de stof te oefenen. We gaan dit aangeven aan de hand van </w:t>
       </w:r>
       <w:proofErr w:type="spellStart"/>
       <w:r>
@@ -3498,9 +3480,8 @@
       <w:r>
         <w:rPr>
           <w:noProof/>
-          <w:lang w:val="en-US"/>
+          <w:lang w:eastAsia="nl-NL"/>
         </w:rPr>
-        <w:lastRenderedPageBreak/>
         <w:drawing>
           <wp:anchor distT="152400" distB="152400" distL="152400" distR="152400" simplePos="0" relativeHeight="251659264" behindDoc="0" locked="0" layoutInCell="1" allowOverlap="1" wp14:anchorId="54FCE86D" wp14:editId="056D8EBE">
             <wp:simplePos x="0" y="0"/>
@@ -3583,27 +3564,36 @@
     </w:p>
     <w:p>
       <w:pPr>
-        <w:pStyle w:val="Heading1"/>
+        <w:rPr>
+          <w:rFonts w:ascii="Calibri Light" w:eastAsia="Calibri Light" w:hAnsi="Calibri Light" w:cs="Calibri Light"/>
+          <w:color w:val="2E74B5"/>
+          <w:sz w:val="32"/>
+          <w:szCs w:val="32"/>
+          <w:u w:color="2E74B5"/>
+        </w:rPr>
+      </w:pPr>
+      <w:r>
+        <w:br w:type="page"/>
+      </w:r>
+    </w:p>
+    <w:p>
+      <w:pPr>
+        <w:pStyle w:val="Kop1"/>
         <w:jc w:val="both"/>
       </w:pPr>
-    </w:p>
-    <w:p>
-      <w:pPr>
-        <w:pStyle w:val="Heading1"/>
+      <w:bookmarkStart w:id="5" w:name="_Toc453936875"/>
+      <w:r>
+        <w:lastRenderedPageBreak/>
+        <w:t>Storyboard</w:t>
+      </w:r>
+      <w:bookmarkEnd w:id="5"/>
+    </w:p>
+    <w:p>
+      <w:pPr>
+        <w:pStyle w:val="Kop3"/>
         <w:jc w:val="both"/>
       </w:pPr>
-      <w:bookmarkStart w:id="5" w:name="_Toc453934279"/>
-      <w:r>
-        <w:t>Storyboard</w:t>
-      </w:r>
-      <w:bookmarkEnd w:id="5"/>
-    </w:p>
-    <w:p>
-      <w:pPr>
-        <w:pStyle w:val="Heading3"/>
-        <w:jc w:val="both"/>
-      </w:pPr>
-      <w:bookmarkStart w:id="6" w:name="_Toc453934280"/>
+      <w:bookmarkStart w:id="6" w:name="_Toc453936876"/>
       <w:r>
         <w:t>Tip van de dag</w:t>
       </w:r>
@@ -3645,9 +3635,8 @@
       <w:r>
         <w:rPr>
           <w:noProof/>
-          <w:lang w:val="en-US"/>
+          <w:lang w:eastAsia="nl-NL"/>
         </w:rPr>
-        <w:lastRenderedPageBreak/>
         <w:drawing>
           <wp:inline distT="0" distB="0" distL="0" distR="0" wp14:anchorId="5709CD23" wp14:editId="2E0FA7CF">
             <wp:extent cx="5753100" cy="3489960"/>
@@ -3712,11 +3701,12 @@
     </w:p>
     <w:p>
       <w:pPr>
-        <w:pStyle w:val="Heading1"/>
+        <w:pStyle w:val="Kop1"/>
         <w:jc w:val="both"/>
       </w:pPr>
-      <w:bookmarkStart w:id="7" w:name="_Toc453934281"/>
-      <w:r>
+      <w:bookmarkStart w:id="7" w:name="_Toc453936877"/>
+      <w:r>
+        <w:lastRenderedPageBreak/>
         <w:t>Persona</w:t>
       </w:r>
       <w:bookmarkEnd w:id="7"/>
@@ -3729,7 +3719,7 @@
       <w:r>
         <w:rPr>
           <w:noProof/>
-          <w:lang w:val="en-US"/>
+          <w:lang w:eastAsia="nl-NL"/>
         </w:rPr>
         <w:drawing>
           <wp:inline distT="0" distB="0" distL="0" distR="0" wp14:anchorId="6B3A703B" wp14:editId="7AA9FADA">
@@ -3776,7 +3766,7 @@
     </w:p>
     <w:p>
       <w:pPr>
-        <w:pStyle w:val="Caption"/>
+        <w:pStyle w:val="Bijschrift"/>
         <w:jc w:val="both"/>
       </w:pPr>
       <w:proofErr w:type="spellStart"/>
@@ -3811,146 +3801,284 @@
     </w:p>
     <w:p>
       <w:pPr>
-        <w:pStyle w:val="Heading2"/>
-      </w:pPr>
+        <w:pStyle w:val="Kop2"/>
+      </w:pPr>
+      <w:bookmarkStart w:id="8" w:name="_Toc453936878"/>
+      <w:r>
+        <w:t>Een dag in het leven van Miranda Jonker.</w:t>
+      </w:r>
+      <w:bookmarkEnd w:id="8"/>
+    </w:p>
+    <w:p>
+      <w:pPr>
+        <w:jc w:val="both"/>
+      </w:pPr>
+      <w:r>
+        <w:t>Miranda wordt wakker, neemt een douche, kleed zich aan en petst haar tanden. Nadat ze haar tanden gepoetst heeft pakt ze haar telefoon om 7 woordjes te oefenen en haar berichten te checken.</w:t>
+      </w:r>
+      <w:r>
+        <w:t xml:space="preserve"> Hierna doet ze haar make-up en haar en vertrekt ze naar school. Ze volgt de lessen zoals normaal: ’s </w:t>
+      </w:r>
+      <w:proofErr w:type="spellStart"/>
+      <w:r>
+        <w:t>ochtends</w:t>
+      </w:r>
+      <w:proofErr w:type="spellEnd"/>
+      <w:r>
+        <w:t xml:space="preserve"> heeft ze frans en daarna wiskunde. In de ochtendpauze oefent zo nog eens 7 woordjes wanneer ze haar telefoon erbij pakt. </w:t>
+      </w:r>
+      <w:r>
+        <w:t xml:space="preserve">Hierna heeft ze aardrijkskunde en daarna lunchpauze. </w:t>
+      </w:r>
+      <w:r>
+        <w:t xml:space="preserve">Voordat de lessen weer beginnen kijkt Miranda nog even op haar telefoon en pakt meteen nog een paar woordjes mee van </w:t>
+      </w:r>
+      <w:proofErr w:type="spellStart"/>
+      <w:r>
+        <w:t>WordFlip</w:t>
+      </w:r>
+      <w:proofErr w:type="spellEnd"/>
+      <w:r>
+        <w:t>.</w:t>
+      </w:r>
+    </w:p>
+    <w:p>
+      <w:pPr>
+        <w:jc w:val="both"/>
+      </w:pPr>
+      <w:r>
+        <w:t>Na de middag heeft ze nog twee vakken: Engels en Economie. Hierna fietst Miranda samen met haar vriendinnen de stad in om te gaan shoppen. Hoewel ze tussendoor ook veel met hun telefo</w:t>
+      </w:r>
+      <w:r>
+        <w:t>on bezig zijn, heeft Miranda gee</w:t>
+      </w:r>
+      <w:r>
+        <w:t>n tijd e</w:t>
+      </w:r>
+      <w:r>
+        <w:t>n</w:t>
+      </w:r>
+      <w:r>
+        <w:t xml:space="preserve"> zin om nu ook woordjes te oefenen.</w:t>
+      </w:r>
+    </w:p>
+    <w:p>
+      <w:pPr>
+        <w:jc w:val="both"/>
+      </w:pPr>
+      <w:r>
+        <w:t>Na het eten</w:t>
+      </w:r>
+      <w:r>
+        <w:t xml:space="preserve"> ‘s</w:t>
+      </w:r>
+      <w:r>
+        <w:t xml:space="preserve"> </w:t>
+      </w:r>
+      <w:r>
+        <w:t xml:space="preserve">avonds oefent Miranda nog een keer een paar woordjes. Deze keer stelt de app haar voor om Frans te oefenen. De toets hiervoor is pas volgende week, </w:t>
+      </w:r>
+      <w:r>
+        <w:t>maar ze heeft al genoeg Engels geleerd.</w:t>
+      </w:r>
+      <w:r>
+        <w:t xml:space="preserve"> Daarnaast geeft de app haar een paar woordjes extra, omdat ze vanmiddag een oefen moment gemist heeft. </w:t>
+      </w:r>
+    </w:p>
+    <w:p>
+      <w:pPr>
+        <w:jc w:val="both"/>
+      </w:pPr>
+      <w:r>
+        <w:t xml:space="preserve">Ze gaat hierna nog even voor de </w:t>
+      </w:r>
+      <w:proofErr w:type="gramStart"/>
+      <w:r>
+        <w:t>TV</w:t>
+      </w:r>
+      <w:proofErr w:type="gramEnd"/>
+      <w:r>
+        <w:t xml:space="preserve"> zitten en gaat daarna naar bed.</w:t>
+      </w:r>
+    </w:p>
+    <w:p>
       <w:r>
         <w:br w:type="page"/>
       </w:r>
-      <w:bookmarkStart w:id="8" w:name="_Toc453934282"/>
+    </w:p>
+    <w:p>
+      <w:pPr>
+        <w:pStyle w:val="Kop1"/>
+        <w:jc w:val="both"/>
+      </w:pPr>
+      <w:bookmarkStart w:id="9" w:name="_Toc453936879"/>
       <w:r>
         <w:lastRenderedPageBreak/>
-        <w:t>Een dag in het leven van Miranda Jonker.</w:t>
-      </w:r>
-      <w:bookmarkEnd w:id="8"/>
-    </w:p>
-    <w:p>
-      <w:pPr>
+        <w:t>Iteraties conceptfase</w:t>
+      </w:r>
+      <w:bookmarkEnd w:id="9"/>
+    </w:p>
+    <w:p>
+      <w:pPr>
+        <w:pStyle w:val="Kop2"/>
         <w:jc w:val="both"/>
       </w:pPr>
-      <w:r>
-        <w:t>Miranda wordt wakker, neemt een douche, kleed zich aan en petst haar tanden. Nadat ze haar tanden gepoetst heeft pakt ze haar telefoon om 7 woordjes te oefenen en haar berichten te checken.</w:t>
-      </w:r>
-      <w:r>
-        <w:t xml:space="preserve"> Hierna doet ze haar make-up en haar en vertrekt ze naar school. Ze volgt de lessen zoals normaal: ’s </w:t>
+      <w:bookmarkStart w:id="10" w:name="_Toc453936880"/>
+      <w:r>
+        <w:t>Iteratie 1</w:t>
+      </w:r>
+      <w:bookmarkEnd w:id="10"/>
+    </w:p>
+    <w:p>
+      <w:pPr>
+        <w:jc w:val="both"/>
+      </w:pPr>
+      <w:r>
+        <w:t xml:space="preserve">Oorspronkelijk hadden we het idee om studenten tijd te laten besparen, maar hier zagen we niet veel toekomst in, omdat het weinig </w:t>
       </w:r>
       <w:proofErr w:type="spellStart"/>
       <w:r>
-        <w:t>ochtends</w:t>
+        <w:t>quantified</w:t>
       </w:r>
       <w:proofErr w:type="spellEnd"/>
       <w:r>
-        <w:t xml:space="preserve"> heeft ze frans en daarna wiskunde. In de ochtendpauze oefent zo nog eens 7 woordjes wanneer ze haar telefoon erbij pakt. </w:t>
-      </w:r>
-      <w:r>
-        <w:t xml:space="preserve">Hierna heeft ze aardrijkskunde en daarna lunchpauze. </w:t>
-      </w:r>
-      <w:r>
-        <w:t xml:space="preserve">Voordat de lessen weer beginnen kijkt Miranda nog even op haar telefoon en pakt meteen nog een paar woordjes mee van </w:t>
+        <w:t xml:space="preserve"> student is.</w:t>
+      </w:r>
+    </w:p>
+    <w:p>
+      <w:pPr>
+        <w:jc w:val="both"/>
+      </w:pPr>
+      <w:r>
+        <w:t>Later kwamen we met het idee om mensen toetsen te laten maken, waardoor ze niet naar de les hoeven te komen.</w:t>
+      </w:r>
+    </w:p>
+    <w:p>
+      <w:pPr>
+        <w:jc w:val="both"/>
+      </w:pPr>
+      <w:r>
+        <w:t>Dit concept werkte niet, omdat je studenten en scholieren niet zomaar van school kunt houden.</w:t>
+      </w:r>
+    </w:p>
+    <w:p>
+      <w:pPr>
+        <w:jc w:val="both"/>
+      </w:pPr>
+    </w:p>
+    <w:p>
+      <w:pPr>
+        <w:pStyle w:val="Kop2"/>
+        <w:jc w:val="both"/>
+      </w:pPr>
+      <w:bookmarkStart w:id="11" w:name="_Toc453936881"/>
+      <w:r>
+        <w:t>Iteratie 2</w:t>
+      </w:r>
+      <w:bookmarkEnd w:id="11"/>
+    </w:p>
+    <w:p>
+      <w:pPr>
+        <w:jc w:val="both"/>
+      </w:pPr>
+      <w:r>
+        <w:t xml:space="preserve">Ons volgende concept was het idee om scholieren buiten de les bezig te laten houden door ze de mogelijkheid te geven om vragen te stellen en deze vragen zouden kunnen terugkomen in de toets. Maar het kost te veel tijd volgens een expert en het was niet genoeg </w:t>
       </w:r>
       <w:proofErr w:type="spellStart"/>
       <w:r>
-        <w:t>WordFlip</w:t>
+        <w:t>quantified</w:t>
       </w:r>
       <w:proofErr w:type="spellEnd"/>
       <w:r>
-        <w:t>.</w:t>
+        <w:t xml:space="preserve"> student. </w:t>
       </w:r>
     </w:p>
     <w:p>
       <w:pPr>
         <w:jc w:val="both"/>
       </w:pPr>
-      <w:r>
-        <w:t>Na de middag heeft ze nog twee vakken: Engels en Economie. Hierna fietst Miranda samen met haar vriendinnen de stad in om te gaan shoppen. Hoewel ze tussendoor ook veel met hun telefo</w:t>
-      </w:r>
-      <w:r>
-        <w:t>on bezig zijn, heeft Miranda gee</w:t>
-      </w:r>
-      <w:r>
-        <w:t>n tijd e</w:t>
-      </w:r>
-      <w:r>
-        <w:t>n</w:t>
-      </w:r>
-      <w:r>
-        <w:t xml:space="preserve"> zin om nu ook woordjes te oefenen.</w:t>
-      </w:r>
-    </w:p>
-    <w:p>
-      <w:pPr>
+    </w:p>
+    <w:p>
+      <w:pPr>
+        <w:pStyle w:val="Kop2"/>
         <w:jc w:val="both"/>
       </w:pPr>
-      <w:r>
-        <w:t>Na het eten</w:t>
-      </w:r>
-      <w:r>
-        <w:t xml:space="preserve"> ‘s</w:t>
-      </w:r>
+      <w:bookmarkStart w:id="12" w:name="_Toc453936882"/>
+      <w:r>
+        <w:t>Iteratie 3</w:t>
+      </w:r>
+      <w:bookmarkEnd w:id="12"/>
+    </w:p>
+    <w:p>
+      <w:pPr>
+        <w:jc w:val="both"/>
+      </w:pPr>
+      <w:r>
+        <w:t xml:space="preserve">Als feedback kregen we te horen dat een app op een doel moet richten, anders wordt het te groot en niet meer overzichtelijk. Dus hebben we ons gefocust op iets met woorden leren, ook hebben we het idee dat de docent de resultaten kan zien. Dit kwam naar ons idee een beetje neer op ‘Big </w:t>
+      </w:r>
+      <w:proofErr w:type="spellStart"/>
+      <w:r>
+        <w:t>brother</w:t>
+      </w:r>
+      <w:proofErr w:type="spellEnd"/>
+      <w:r>
+        <w:t xml:space="preserve"> is </w:t>
+      </w:r>
+      <w:proofErr w:type="spellStart"/>
+      <w:r>
+        <w:t>watching</w:t>
+      </w:r>
+      <w:proofErr w:type="spellEnd"/>
       <w:r>
         <w:t xml:space="preserve"> </w:t>
       </w:r>
-      <w:r>
-        <w:t xml:space="preserve">avonds oefent Miranda nog een keer een paar woordjes. Deze keer stelt de app haar voor om Frans te oefenen. De toets hiervoor is pas volgende week, </w:t>
-      </w:r>
-      <w:r>
-        <w:t>maar ze heeft al genoeg Engels geleerd.</w:t>
-      </w:r>
-      <w:r>
-        <w:t xml:space="preserve"> Daarnaast geeft de app haar een paar woordjes extra, omdat ze vanmiddag een oefen moment gemist heeft. </w:t>
+      <w:proofErr w:type="spellStart"/>
+      <w:r>
+        <w:t>you</w:t>
+      </w:r>
+      <w:proofErr w:type="spellEnd"/>
+      <w:r>
+        <w:t xml:space="preserve">’. </w:t>
       </w:r>
     </w:p>
     <w:p>
       <w:pPr>
         <w:jc w:val="both"/>
       </w:pPr>
-      <w:r>
-        <w:t xml:space="preserve">Ze gaat hierna nog even voor de </w:t>
-      </w:r>
-      <w:proofErr w:type="gramStart"/>
-      <w:r>
-        <w:t>TV</w:t>
-      </w:r>
-      <w:proofErr w:type="gramEnd"/>
-      <w:r>
-        <w:t xml:space="preserve"> zitten en gaat daarna naar bed.</w:t>
-      </w:r>
-    </w:p>
-    <w:p>
-      <w:pPr>
-        <w:pStyle w:val="Heading1"/>
+    </w:p>
+    <w:p>
+      <w:pPr>
+        <w:pStyle w:val="Kop2"/>
         <w:jc w:val="both"/>
       </w:pPr>
-      <w:bookmarkStart w:id="9" w:name="_Toc453934283"/>
-      <w:r>
-        <w:t>Iteraties conceptfase</w:t>
-      </w:r>
-      <w:bookmarkEnd w:id="9"/>
-    </w:p>
-    <w:p>
-      <w:pPr>
-        <w:pStyle w:val="Heading2"/>
+      <w:bookmarkStart w:id="13" w:name="_Toc453936883"/>
+      <w:r>
+        <w:t>Iteratie 4</w:t>
+      </w:r>
+      <w:bookmarkEnd w:id="13"/>
+    </w:p>
+    <w:p>
+      <w:pPr>
         <w:jc w:val="both"/>
       </w:pPr>
-      <w:bookmarkStart w:id="10" w:name="_Toc453934284"/>
-      <w:r>
-        <w:t>Iteratie 1</w:t>
-      </w:r>
-      <w:bookmarkEnd w:id="10"/>
+      <w:r>
+        <w:t xml:space="preserve">Door middel van onderzoeken die we gedaan hebben is gebleken dat iedere scholier een eigen manier van leren heeft en dat 7 woorden op een moment leren meestal het beste werkt, omdat je het dan nog kunt onthouden. Ook kregen we als feedback om geluid en spraak te gebruiken, dit maakt het leren eenvoudiger en kan </w:t>
+      </w:r>
+      <w:proofErr w:type="spellStart"/>
+      <w:r>
+        <w:t>dyslecten</w:t>
+      </w:r>
+      <w:proofErr w:type="spellEnd"/>
+      <w:r>
+        <w:t xml:space="preserve"> erg goed helpen. Ook het plaatsen in een context (via een zin of een afbeelding) kan daarbij helpen.</w:t>
+      </w:r>
     </w:p>
     <w:p>
       <w:pPr>
         <w:jc w:val="both"/>
       </w:pPr>
       <w:r>
-        <w:t xml:space="preserve">Oorspronkelijk hadden we het idee om studenten tijd te laten besparen, maar hier zagen we niet veel toekomst in, omdat het weinig </w:t>
-      </w:r>
-      <w:proofErr w:type="spellStart"/>
-      <w:r>
-        <w:t>quantified</w:t>
-      </w:r>
-      <w:proofErr w:type="spellEnd"/>
-      <w:r>
-        <w:t xml:space="preserve"> student is.</w:t>
+        <w:t>Ook blijkt uit ons onderzoek dat het aanleren van routines makkelijker is, als je ze plaatst na al bestaande routines, zoals tandenpoetsen. Deze routines zouden niet langer moeten duren dan een minuutje om mee te beginnen. Zo leer je het makkelijkst een routine om woordjes te leren.</w:t>
       </w:r>
     </w:p>
     <w:p>
@@ -3958,176 +4086,36 @@
         <w:jc w:val="both"/>
       </w:pPr>
       <w:r>
-        <w:t>Later kwamen we met het idee om mensen toetsen te laten maken, waardoor ze niet naar de les hoeven te komen.</w:t>
+        <w:t>Ook blijk</w:t>
+      </w:r>
+      <w:r>
+        <w:t>t uit ons onderzoek dat pauzes erg belangrijk zijn om de kennis die zich in je kortetermijngeheugen bevindt over te brengen naar het langetermijngeheugen. Verder blijkt dat je minimaal een semester lang een student moet volgen om er nuttige feedback uit te halen.</w:t>
       </w:r>
     </w:p>
     <w:p>
       <w:pPr>
         <w:jc w:val="both"/>
       </w:pPr>
-      <w:r>
-        <w:t>Dit concept werkte niet, omdat je studenten en scholieren niet zomaar van school kunt houden.</w:t>
-      </w:r>
     </w:p>
     <w:p>
       <w:pPr>
         <w:jc w:val="both"/>
       </w:pPr>
-    </w:p>
-    <w:p>
-      <w:pPr>
-        <w:pStyle w:val="Heading2"/>
+      <w:r>
+        <w:t>Op basis van deze onderzoeken, feedback en de eerdere iteraties zijn we tot ons eindconcept gekomen.</w:t>
+      </w:r>
+    </w:p>
+    <w:p>
+      <w:pPr>
         <w:jc w:val="both"/>
       </w:pPr>
-      <w:bookmarkStart w:id="11" w:name="_Toc453934285"/>
-      <w:r>
-        <w:t>Iteratie 2</w:t>
-      </w:r>
-      <w:bookmarkEnd w:id="11"/>
-    </w:p>
-    <w:p>
-      <w:pPr>
+    </w:p>
+    <w:p>
+      <w:pPr>
+        <w:pStyle w:val="Kop2"/>
         <w:jc w:val="both"/>
       </w:pPr>
-      <w:r>
-        <w:t xml:space="preserve">Ons volgende concept was het idee om scholieren buiten de les bezig te laten houden door ze de mogelijkheid te geven om vragen te stellen en deze vragen zouden kunnen terugkomen in de toets. Maar het kost te veel tijd volgens een expert en het was niet genoeg </w:t>
-      </w:r>
-      <w:proofErr w:type="spellStart"/>
-      <w:r>
-        <w:t>quantified</w:t>
-      </w:r>
-      <w:proofErr w:type="spellEnd"/>
-      <w:r>
-        <w:t xml:space="preserve"> student. </w:t>
-      </w:r>
-    </w:p>
-    <w:p>
-      <w:pPr>
-        <w:jc w:val="both"/>
-      </w:pPr>
-    </w:p>
-    <w:p>
-      <w:pPr>
-        <w:pStyle w:val="Heading2"/>
-        <w:jc w:val="both"/>
-      </w:pPr>
-      <w:bookmarkStart w:id="12" w:name="_Toc453934286"/>
-      <w:r>
-        <w:t>Iteratie 3</w:t>
-      </w:r>
-      <w:bookmarkEnd w:id="12"/>
-    </w:p>
-    <w:p>
-      <w:pPr>
-        <w:jc w:val="both"/>
-      </w:pPr>
-      <w:r>
-        <w:t xml:space="preserve">Als feedback kregen we te horen dat een app op een doel moet richten, anders wordt het te groot en niet meer overzichtelijk. Dus hebben we ons gefocust op iets met woorden leren, ook hebben we het idee dat de docent de resultaten kan zien. Dit kwam naar ons idee een beetje neer op ‘Big </w:t>
-      </w:r>
-      <w:proofErr w:type="spellStart"/>
-      <w:r>
-        <w:t>brother</w:t>
-      </w:r>
-      <w:proofErr w:type="spellEnd"/>
-      <w:r>
-        <w:t xml:space="preserve"> is </w:t>
-      </w:r>
-      <w:proofErr w:type="spellStart"/>
-      <w:r>
-        <w:t>watching</w:t>
-      </w:r>
-      <w:proofErr w:type="spellEnd"/>
-      <w:r>
-        <w:t xml:space="preserve"> </w:t>
-      </w:r>
-      <w:proofErr w:type="spellStart"/>
-      <w:r>
-        <w:t>you</w:t>
-      </w:r>
-      <w:proofErr w:type="spellEnd"/>
-      <w:r>
-        <w:t xml:space="preserve">’. </w:t>
-      </w:r>
-    </w:p>
-    <w:p>
-      <w:pPr>
-        <w:jc w:val="both"/>
-      </w:pPr>
-    </w:p>
-    <w:p>
-      <w:pPr>
-        <w:pStyle w:val="Heading2"/>
-        <w:jc w:val="both"/>
-      </w:pPr>
-      <w:bookmarkStart w:id="13" w:name="_Toc453934287"/>
-      <w:r>
-        <w:t>Iteratie 4</w:t>
-      </w:r>
-      <w:bookmarkEnd w:id="13"/>
-    </w:p>
-    <w:p>
-      <w:pPr>
-        <w:jc w:val="both"/>
-      </w:pPr>
-      <w:r>
-        <w:t xml:space="preserve">Door middel van onderzoeken die we gedaan hebben is gebleken dat iedere scholier een eigen manier van leren heeft en dat 7 woorden op een moment leren meestal het beste werkt, omdat je het dan nog kunt onthouden. Ook kregen we als feedback om geluid en spraak te gebruiken, dit maakt het leren eenvoudiger en kan </w:t>
-      </w:r>
-      <w:proofErr w:type="spellStart"/>
-      <w:r>
-        <w:t>dyslecten</w:t>
-      </w:r>
-      <w:proofErr w:type="spellEnd"/>
-      <w:r>
-        <w:t xml:space="preserve"> erg goed helpen. Ook het plaatsen in een context (via een zin of een afbeelding) kan daarbij helpen.</w:t>
-      </w:r>
-    </w:p>
-    <w:p>
-      <w:pPr>
-        <w:jc w:val="both"/>
-      </w:pPr>
-      <w:r>
-        <w:t xml:space="preserve">Ook blijkt uit ons onderzoek dat het aanleren van routines makkelijker is, als je ze plaatst na al bestaande routines, zoals tandenpoetsen. Deze routines zouden niet langer moeten duren </w:t>
-      </w:r>
-      <w:r>
-        <w:lastRenderedPageBreak/>
-        <w:t>dan een minuutje om mee te beginnen. Zo leer je het makkelijkst een routine om woordjes te leren.</w:t>
-      </w:r>
-    </w:p>
-    <w:p>
-      <w:pPr>
-        <w:jc w:val="both"/>
-      </w:pPr>
-      <w:r>
-        <w:t>Ook blijk</w:t>
-      </w:r>
-      <w:r>
-        <w:t>t uit ons onderzoek dat pauzes erg belangrijk zijn om de kennis die zich in je kortetermijngeheugen bevindt over te brengen naar het langetermijngeheugen. Verder blijkt dat je minimaal een semester lang een student moet volgen om er nuttige feedback uit te halen.</w:t>
-      </w:r>
-    </w:p>
-    <w:p>
-      <w:pPr>
-        <w:jc w:val="both"/>
-      </w:pPr>
-    </w:p>
-    <w:p>
-      <w:pPr>
-        <w:jc w:val="both"/>
-      </w:pPr>
-      <w:r>
-        <w:t>Op basis van deze onderzoeken, feedback en de eerdere iteraties zijn we tot ons eindconcept gekomen.</w:t>
-      </w:r>
-    </w:p>
-    <w:p>
-      <w:pPr>
-        <w:jc w:val="both"/>
-      </w:pPr>
-    </w:p>
-    <w:p>
-      <w:pPr>
-        <w:pStyle w:val="Heading2"/>
-        <w:jc w:val="both"/>
-      </w:pPr>
-      <w:bookmarkStart w:id="14" w:name="_Toc453934288"/>
+      <w:bookmarkStart w:id="14" w:name="_Toc453936884"/>
       <w:r>
         <w:t>Iteratie 5</w:t>
       </w:r>
@@ -4177,17 +4165,13 @@
     </w:p>
     <w:p>
       <w:pPr>
+        <w:pStyle w:val="Kop1"/>
         <w:jc w:val="both"/>
       </w:pPr>
-    </w:p>
-    <w:p>
-      <w:pPr>
-        <w:pStyle w:val="Heading1"/>
-        <w:jc w:val="both"/>
-      </w:pPr>
-      <w:bookmarkStart w:id="15" w:name="_Toc453934289"/>
+      <w:bookmarkStart w:id="15" w:name="_Toc453936885"/>
       <w:proofErr w:type="spellStart"/>
       <w:r>
+        <w:lastRenderedPageBreak/>
         <w:t>Wireframes</w:t>
       </w:r>
       <w:bookmarkEnd w:id="15"/>
@@ -4225,9 +4209,8 @@
       <w:r>
         <w:rPr>
           <w:noProof/>
-          <w:lang w:val="en-US"/>
+          <w:lang w:eastAsia="nl-NL"/>
         </w:rPr>
-        <w:lastRenderedPageBreak/>
         <w:drawing>
           <wp:inline distT="0" distB="0" distL="0" distR="0" wp14:anchorId="7AB5B5AB" wp14:editId="18F65723">
             <wp:extent cx="5756910" cy="4908550"/>
@@ -4273,7 +4256,7 @@
     </w:p>
     <w:p>
       <w:pPr>
-        <w:pStyle w:val="Caption"/>
+        <w:pStyle w:val="Bijschrift"/>
         <w:jc w:val="both"/>
       </w:pPr>
       <w:proofErr w:type="spellStart"/>
@@ -4338,10 +4321,10 @@
     </w:p>
     <w:p>
       <w:pPr>
-        <w:pStyle w:val="Heading1"/>
+        <w:pStyle w:val="Kop1"/>
         <w:jc w:val="both"/>
       </w:pPr>
-      <w:bookmarkStart w:id="16" w:name="_Toc453934290"/>
+      <w:bookmarkStart w:id="16" w:name="_Toc453936886"/>
       <w:r>
         <w:lastRenderedPageBreak/>
         <w:t>Stijl</w:t>
@@ -4370,7 +4353,7 @@
       <w:r>
         <w:rPr>
           <w:noProof/>
-          <w:lang w:val="en-US"/>
+          <w:lang w:eastAsia="nl-NL"/>
         </w:rPr>
         <w:drawing>
           <wp:inline distT="0" distB="0" distL="0" distR="0" wp14:anchorId="23001863" wp14:editId="3C063E32">
@@ -4417,7 +4400,7 @@
     </w:p>
     <w:p>
       <w:pPr>
-        <w:pStyle w:val="Caption"/>
+        <w:pStyle w:val="Bijschrift"/>
         <w:jc w:val="both"/>
       </w:pPr>
       <w:proofErr w:type="spellStart"/>
@@ -4476,9 +4459,9 @@
     </w:p>
     <w:p>
       <w:pPr>
-        <w:pStyle w:val="Heading1"/>
-      </w:pPr>
-      <w:bookmarkStart w:id="17" w:name="_Toc453934291"/>
+        <w:pStyle w:val="Kop1"/>
+      </w:pPr>
+      <w:bookmarkStart w:id="17" w:name="_Toc453936887"/>
       <w:proofErr w:type="spellStart"/>
       <w:r>
         <w:lastRenderedPageBreak/>
@@ -4509,9 +4492,9 @@
     <w:p/>
     <w:p>
       <w:pPr>
-        <w:pStyle w:val="Heading2"/>
-      </w:pPr>
-      <w:bookmarkStart w:id="18" w:name="_Toc453934292"/>
+        <w:pStyle w:val="Kop2"/>
+      </w:pPr>
+      <w:bookmarkStart w:id="18" w:name="_Toc453936888"/>
       <w:r>
         <w:t>Ver</w:t>
       </w:r>
@@ -4547,9 +4530,9 @@
     <w:p/>
     <w:p>
       <w:pPr>
-        <w:pStyle w:val="Heading2"/>
-      </w:pPr>
-      <w:bookmarkStart w:id="19" w:name="_Toc453934293"/>
+        <w:pStyle w:val="Kop2"/>
+      </w:pPr>
+      <w:bookmarkStart w:id="19" w:name="_Toc453936889"/>
       <w:r>
         <w:t>Tip van de dag</w:t>
       </w:r>
@@ -4577,7 +4560,7 @@
       <w:r>
         <w:rPr>
           <w:noProof/>
-          <w:lang w:val="en-US"/>
+          <w:lang w:eastAsia="nl-NL"/>
         </w:rPr>
         <w:drawing>
           <wp:inline distT="0" distB="0" distL="0" distR="0" wp14:anchorId="4CC1F5D2" wp14:editId="0041BAB7">
@@ -4624,7 +4607,7 @@
     </w:p>
     <w:p>
       <w:pPr>
-        <w:pStyle w:val="Caption"/>
+        <w:pStyle w:val="Bijschrift"/>
       </w:pPr>
       <w:proofErr w:type="spellStart"/>
       <w:r>
@@ -4658,7 +4641,7 @@
     </w:p>
     <w:p>
       <w:pPr>
-        <w:pStyle w:val="Heading2"/>
+        <w:pStyle w:val="Kop2"/>
       </w:pPr>
       <w:r>
         <w:br w:type="page"/>
@@ -4666,9 +4649,9 @@
     </w:p>
     <w:p>
       <w:pPr>
-        <w:pStyle w:val="Heading2"/>
-      </w:pPr>
-      <w:bookmarkStart w:id="20" w:name="_Toc453934294"/>
+        <w:pStyle w:val="Kop2"/>
+      </w:pPr>
+      <w:bookmarkStart w:id="20" w:name="_Toc453936890"/>
       <w:r>
         <w:rPr>
           <w:i/>
@@ -4705,7 +4688,7 @@
       <w:r>
         <w:rPr>
           <w:noProof/>
-          <w:lang w:val="en-US"/>
+          <w:lang w:eastAsia="nl-NL"/>
         </w:rPr>
         <w:drawing>
           <wp:inline distT="0" distB="0" distL="0" distR="0" wp14:anchorId="741C0109" wp14:editId="181F4733">
@@ -4752,7 +4735,7 @@
     </w:p>
     <w:p>
       <w:pPr>
-        <w:pStyle w:val="Caption"/>
+        <w:pStyle w:val="Bijschrift"/>
       </w:pPr>
       <w:proofErr w:type="spellStart"/>
       <w:r>
@@ -4786,9 +4769,9 @@
     </w:p>
     <w:p>
       <w:pPr>
-        <w:pStyle w:val="Heading1"/>
-      </w:pPr>
-      <w:bookmarkStart w:id="21" w:name="_Toc453934295"/>
+        <w:pStyle w:val="Kop1"/>
+      </w:pPr>
+      <w:bookmarkStart w:id="21" w:name="_Toc453936891"/>
       <w:r>
         <w:lastRenderedPageBreak/>
         <w:t>Toekomstplannen</w:t>
@@ -4796,31 +4779,10 @@
       <w:bookmarkEnd w:id="21"/>
     </w:p>
     <w:p>
-      <w:r>
-        <w:t>-  Magister verbinden</w:t>
-      </w:r>
-    </w:p>
-    <w:p>
-      <w:r>
-        <w:t xml:space="preserve">-  Algoritmes verbeteren (preciezere tips v/d dag, </w:t>
-      </w:r>
-      <w:r>
-        <w:t>Start met leren</w:t>
-      </w:r>
-      <w:r>
-        <w:t xml:space="preserve"> Button die nog beter aansluit)</w:t>
-      </w:r>
-    </w:p>
-    <w:p>
-      <w:r>
-        <w:t xml:space="preserve">- </w:t>
-      </w:r>
-    </w:p>
-    <w:p>
-      <w:pPr>
-        <w:pStyle w:val="Heading2"/>
-      </w:pPr>
-      <w:bookmarkStart w:id="22" w:name="_Toc453934296"/>
+      <w:pPr>
+        <w:pStyle w:val="Kop2"/>
+      </w:pPr>
+      <w:bookmarkStart w:id="22" w:name="_Toc453936892"/>
       <w:r>
         <w:t>Magister</w:t>
       </w:r>
@@ -4834,9 +4796,9 @@
     <w:p/>
     <w:p>
       <w:pPr>
-        <w:pStyle w:val="Heading2"/>
-      </w:pPr>
-      <w:bookmarkStart w:id="23" w:name="_Toc453934297"/>
+        <w:pStyle w:val="Kop2"/>
+      </w:pPr>
+      <w:bookmarkStart w:id="23" w:name="_Toc453936893"/>
       <w:r>
         <w:t>Algoritmes</w:t>
       </w:r>
@@ -4864,9 +4826,9 @@
     <w:p/>
     <w:p>
       <w:pPr>
-        <w:pStyle w:val="Heading2"/>
-      </w:pPr>
-      <w:bookmarkStart w:id="24" w:name="_Toc453934298"/>
+        <w:pStyle w:val="Kop2"/>
+      </w:pPr>
+      <w:bookmarkStart w:id="24" w:name="_Toc453936894"/>
       <w:proofErr w:type="spellStart"/>
       <w:r>
         <w:t>Notifications</w:t>
@@ -4883,7 +4845,7 @@
       <w:r>
         <w:rPr>
           <w:noProof/>
-          <w:lang w:val="en-US"/>
+          <w:lang w:eastAsia="nl-NL"/>
         </w:rPr>
         <w:lastRenderedPageBreak/>
         <w:drawing>
@@ -4930,7 +4892,7 @@
       </w:r>
     </w:p>
     <w:sectPr>
-      <w:headerReference w:type="default" r:id="rId19"/>
+      <w:footerReference w:type="even" r:id="rId19"/>
       <w:footerReference w:type="default" r:id="rId20"/>
       <w:pgSz w:w="11900" w:h="16840"/>
       <w:pgMar w:top="1417" w:right="1417" w:bottom="1417" w:left="1417" w:header="708" w:footer="708" w:gutter="0"/>
@@ -4965,7 +4927,86 @@
 <w:ftr xmlns:wpc="http://schemas.microsoft.com/office/word/2010/wordprocessingCanvas" xmlns:mo="http://schemas.microsoft.com/office/mac/office/2008/main" xmlns:mc="http://schemas.openxmlformats.org/markup-compatibility/2006" xmlns:mv="urn:schemas-microsoft-com:mac:vml" xmlns:o="urn:schemas-microsoft-com:office:office" xmlns:r="http://schemas.openxmlformats.org/officeDocument/2006/relationships" xmlns:m="http://schemas.openxmlformats.org/officeDocument/2006/math" xmlns:v="urn:schemas-microsoft-com:vml" xmlns:wp14="http://schemas.microsoft.com/office/word/2010/wordprocessingDrawing" xmlns:wp="http://schemas.openxmlformats.org/drawingml/2006/wordprocessingDrawing" xmlns:w10="urn:schemas-microsoft-com:office:word" xmlns:w="http://schemas.openxmlformats.org/wordprocessingml/2006/main" xmlns:w14="http://schemas.microsoft.com/office/word/2010/wordml" xmlns:w15="http://schemas.microsoft.com/office/word/2012/wordml" xmlns:wpg="http://schemas.microsoft.com/office/word/2010/wordprocessingGroup" xmlns:wpi="http://schemas.microsoft.com/office/word/2010/wordprocessingInk" xmlns:wne="http://schemas.microsoft.com/office/word/2006/wordml" xmlns:wps="http://schemas.microsoft.com/office/word/2010/wordprocessingShape" mc:Ignorable="w14 w15 wp14">
   <w:p>
     <w:pPr>
+      <w:pStyle w:val="Voettekst"/>
+      <w:framePr w:wrap="none" w:vAnchor="text" w:hAnchor="margin" w:xAlign="right" w:y="1"/>
+      <w:rPr>
+        <w:rStyle w:val="Paginanummer"/>
+      </w:rPr>
+    </w:pPr>
+    <w:r>
+      <w:rPr>
+        <w:rStyle w:val="Paginanummer"/>
+      </w:rPr>
+      <w:fldChar w:fldCharType="begin"/>
+    </w:r>
+    <w:r>
+      <w:rPr>
+        <w:rStyle w:val="Paginanummer"/>
+      </w:rPr>
+      <w:instrText xml:space="preserve">PAGE  </w:instrText>
+    </w:r>
+    <w:r>
+      <w:rPr>
+        <w:rStyle w:val="Paginanummer"/>
+      </w:rPr>
+      <w:fldChar w:fldCharType="end"/>
+    </w:r>
+  </w:p>
+  <w:p>
+    <w:pPr>
+      <w:pStyle w:val="Voettekst"/>
+      <w:ind w:right="360"/>
+    </w:pPr>
+  </w:p>
+</w:ftr>
+</file>
+
+<file path=word/footer2.xml><?xml version="1.0" encoding="utf-8"?>
+<w:ftr xmlns:wpc="http://schemas.microsoft.com/office/word/2010/wordprocessingCanvas" xmlns:mo="http://schemas.microsoft.com/office/mac/office/2008/main" xmlns:mc="http://schemas.openxmlformats.org/markup-compatibility/2006" xmlns:mv="urn:schemas-microsoft-com:mac:vml" xmlns:o="urn:schemas-microsoft-com:office:office" xmlns:r="http://schemas.openxmlformats.org/officeDocument/2006/relationships" xmlns:m="http://schemas.openxmlformats.org/officeDocument/2006/math" xmlns:v="urn:schemas-microsoft-com:vml" xmlns:wp14="http://schemas.microsoft.com/office/word/2010/wordprocessingDrawing" xmlns:wp="http://schemas.openxmlformats.org/drawingml/2006/wordprocessingDrawing" xmlns:w10="urn:schemas-microsoft-com:office:word" xmlns:w="http://schemas.openxmlformats.org/wordprocessingml/2006/main" xmlns:w14="http://schemas.microsoft.com/office/word/2010/wordml" xmlns:w15="http://schemas.microsoft.com/office/word/2012/wordml" xmlns:wpg="http://schemas.microsoft.com/office/word/2010/wordprocessingGroup" xmlns:wpi="http://schemas.microsoft.com/office/word/2010/wordprocessingInk" xmlns:wne="http://schemas.microsoft.com/office/word/2006/wordml" xmlns:wps="http://schemas.microsoft.com/office/word/2010/wordprocessingShape" mc:Ignorable="w14 w15 wp14">
+  <w:p>
+    <w:pPr>
+      <w:pStyle w:val="Voettekst"/>
+      <w:framePr w:wrap="none" w:vAnchor="text" w:hAnchor="margin" w:xAlign="right" w:y="1"/>
+      <w:rPr>
+        <w:rStyle w:val="Paginanummer"/>
+      </w:rPr>
+    </w:pPr>
+    <w:r>
+      <w:rPr>
+        <w:rStyle w:val="Paginanummer"/>
+      </w:rPr>
+      <w:fldChar w:fldCharType="begin"/>
+    </w:r>
+    <w:r>
+      <w:rPr>
+        <w:rStyle w:val="Paginanummer"/>
+      </w:rPr>
+      <w:instrText xml:space="preserve">PAGE  </w:instrText>
+    </w:r>
+    <w:r>
+      <w:rPr>
+        <w:rStyle w:val="Paginanummer"/>
+      </w:rPr>
+      <w:fldChar w:fldCharType="separate"/>
+    </w:r>
+    <w:r>
+      <w:rPr>
+        <w:rStyle w:val="Paginanummer"/>
+        <w:noProof/>
+      </w:rPr>
+      <w:t>13</w:t>
+    </w:r>
+    <w:r>
+      <w:rPr>
+        <w:rStyle w:val="Paginanummer"/>
+      </w:rPr>
+      <w:fldChar w:fldCharType="end"/>
+    </w:r>
+  </w:p>
+  <w:p>
+    <w:pPr>
       <w:pStyle w:val="HeaderFooter"/>
+      <w:ind w:right="360"/>
     </w:pPr>
   </w:p>
 </w:ftr>
@@ -4988,16 +5029,6 @@
     </w:p>
   </w:footnote>
 </w:footnotes>
-</file>
-
-<file path=word/header1.xml><?xml version="1.0" encoding="utf-8"?>
-<w:hdr xmlns:wpc="http://schemas.microsoft.com/office/word/2010/wordprocessingCanvas" xmlns:mo="http://schemas.microsoft.com/office/mac/office/2008/main" xmlns:mc="http://schemas.openxmlformats.org/markup-compatibility/2006" xmlns:mv="urn:schemas-microsoft-com:mac:vml" xmlns:o="urn:schemas-microsoft-com:office:office" xmlns:r="http://schemas.openxmlformats.org/officeDocument/2006/relationships" xmlns:m="http://schemas.openxmlformats.org/officeDocument/2006/math" xmlns:v="urn:schemas-microsoft-com:vml" xmlns:wp14="http://schemas.microsoft.com/office/word/2010/wordprocessingDrawing" xmlns:wp="http://schemas.openxmlformats.org/drawingml/2006/wordprocessingDrawing" xmlns:w10="urn:schemas-microsoft-com:office:word" xmlns:w="http://schemas.openxmlformats.org/wordprocessingml/2006/main" xmlns:w14="http://schemas.microsoft.com/office/word/2010/wordml" xmlns:w15="http://schemas.microsoft.com/office/word/2012/wordml" xmlns:wpg="http://schemas.microsoft.com/office/word/2010/wordprocessingGroup" xmlns:wpi="http://schemas.microsoft.com/office/word/2010/wordprocessingInk" xmlns:wne="http://schemas.microsoft.com/office/word/2006/wordml" xmlns:wps="http://schemas.microsoft.com/office/word/2010/wordprocessingShape" mc:Ignorable="w14 w15 wp14">
-  <w:p>
-    <w:pPr>
-      <w:pStyle w:val="HeaderFooter"/>
-    </w:pPr>
-  </w:p>
-</w:hdr>
 </file>
 
 <file path=word/numbering.xml><?xml version="1.0" encoding="utf-8"?>
@@ -5689,7 +5720,7 @@
     <w:lsdException w:name="List Table 6 Colorful Accent 6" w:uiPriority="51"/>
     <w:lsdException w:name="List Table 7 Colorful Accent 6" w:uiPriority="52"/>
   </w:latentStyles>
-  <w:style w:type="paragraph" w:default="1" w:styleId="Normal">
+  <w:style w:type="paragraph" w:default="1" w:styleId="Standaard">
     <w:name w:val="Normal"/>
     <w:rPr>
       <w:rFonts w:ascii="Calibri" w:eastAsia="Calibri" w:hAnsi="Calibri" w:cs="Calibri"/>
@@ -5700,9 +5731,9 @@
       <w:lang w:val="nl-NL"/>
     </w:rPr>
   </w:style>
-  <w:style w:type="paragraph" w:styleId="Heading1">
+  <w:style w:type="paragraph" w:styleId="Kop1">
     <w:name w:val="heading 1"/>
-    <w:next w:val="Normal"/>
+    <w:next w:val="Standaard"/>
     <w:pPr>
       <w:keepNext/>
       <w:keepLines/>
@@ -5718,9 +5749,9 @@
       <w:lang w:val="nl-NL"/>
     </w:rPr>
   </w:style>
-  <w:style w:type="paragraph" w:styleId="Heading2">
+  <w:style w:type="paragraph" w:styleId="Kop2">
     <w:name w:val="heading 2"/>
-    <w:next w:val="Normal"/>
+    <w:next w:val="Standaard"/>
     <w:pPr>
       <w:keepNext/>
       <w:keepLines/>
@@ -5736,9 +5767,9 @@
       <w:lang w:val="nl-NL"/>
     </w:rPr>
   </w:style>
-  <w:style w:type="paragraph" w:styleId="Heading3">
+  <w:style w:type="paragraph" w:styleId="Kop3">
     <w:name w:val="heading 3"/>
-    <w:next w:val="Normal"/>
+    <w:next w:val="Standaard"/>
     <w:pPr>
       <w:keepNext/>
       <w:keepLines/>
@@ -5754,13 +5785,13 @@
       <w:lang w:val="nl-NL"/>
     </w:rPr>
   </w:style>
-  <w:style w:type="character" w:default="1" w:styleId="DefaultParagraphFont">
+  <w:style w:type="character" w:default="1" w:styleId="Standaardalinea-lettertype">
     <w:name w:val="Default Paragraph Font"/>
     <w:uiPriority w:val="1"/>
     <w:semiHidden/>
     <w:unhideWhenUsed/>
   </w:style>
-  <w:style w:type="table" w:default="1" w:styleId="TableNormal">
+  <w:style w:type="table" w:default="1" w:styleId="Standaardtabel">
     <w:name w:val="Normal Table"/>
     <w:uiPriority w:val="99"/>
     <w:semiHidden/>
@@ -5775,7 +5806,7 @@
       </w:tblCellMar>
     </w:tblPr>
   </w:style>
-  <w:style w:type="numbering" w:default="1" w:styleId="NoList">
+  <w:style w:type="numbering" w:default="1" w:styleId="Geenlijst">
     <w:name w:val="No List"/>
     <w:uiPriority w:val="99"/>
     <w:semiHidden/>
@@ -5804,7 +5835,7 @@
   </w:style>
   <w:style w:type="paragraph" w:customStyle="1" w:styleId="TitleA">
     <w:name w:val="Title A"/>
-    <w:next w:val="Normal"/>
+    <w:next w:val="Standaard"/>
     <w:rPr>
       <w:rFonts w:ascii="Calibri Light" w:eastAsia="Calibri Light" w:hAnsi="Calibri Light" w:cs="Calibri Light"/>
       <w:color w:val="000000"/>
@@ -5818,7 +5849,7 @@
   </w:style>
   <w:style w:type="paragraph" w:customStyle="1" w:styleId="SubtitleA">
     <w:name w:val="Subtitle A"/>
-    <w:next w:val="Normal"/>
+    <w:next w:val="Standaard"/>
     <w:pPr>
       <w:spacing w:after="160"/>
     </w:pPr>
@@ -5832,7 +5863,7 @@
       <w:lang w:val="nl-NL"/>
     </w:rPr>
   </w:style>
-  <w:style w:type="paragraph" w:styleId="ListParagraph">
+  <w:style w:type="paragraph" w:styleId="Lijstalinea">
     <w:name w:val="List Paragraph"/>
     <w:pPr>
       <w:ind w:left="720"/>
@@ -5854,10 +5885,10 @@
       </w:numPr>
     </w:pPr>
   </w:style>
-  <w:style w:type="paragraph" w:styleId="Caption">
+  <w:style w:type="paragraph" w:styleId="Bijschrift">
     <w:name w:val="caption"/>
-    <w:basedOn w:val="Normal"/>
-    <w:next w:val="Normal"/>
+    <w:basedOn w:val="Standaard"/>
+    <w:next w:val="Standaard"/>
     <w:uiPriority w:val="35"/>
     <w:unhideWhenUsed/>
     <w:qFormat/>
@@ -5873,10 +5904,10 @@
       <w:szCs w:val="18"/>
     </w:rPr>
   </w:style>
-  <w:style w:type="paragraph" w:styleId="TOCHeading">
+  <w:style w:type="paragraph" w:styleId="Kopvaninhoudsopgave">
     <w:name w:val="TOC Heading"/>
-    <w:basedOn w:val="Heading1"/>
-    <w:next w:val="Normal"/>
+    <w:basedOn w:val="Kop1"/>
+    <w:next w:val="Standaard"/>
     <w:uiPriority w:val="39"/>
     <w:unhideWhenUsed/>
     <w:qFormat/>
@@ -5904,10 +5935,10 @@
       <w:lang w:val="en-US"/>
     </w:rPr>
   </w:style>
-  <w:style w:type="paragraph" w:styleId="TOC1">
+  <w:style w:type="paragraph" w:styleId="Inhopg1">
     <w:name w:val="toc 1"/>
-    <w:basedOn w:val="Normal"/>
-    <w:next w:val="Normal"/>
+    <w:basedOn w:val="Standaard"/>
+    <w:next w:val="Standaard"/>
     <w:autoRedefine/>
     <w:uiPriority w:val="39"/>
     <w:unhideWhenUsed/>
@@ -5921,10 +5952,10 @@
       <w:bCs/>
     </w:rPr>
   </w:style>
-  <w:style w:type="paragraph" w:styleId="TOC3">
+  <w:style w:type="paragraph" w:styleId="Inhopg3">
     <w:name w:val="toc 3"/>
-    <w:basedOn w:val="Normal"/>
-    <w:next w:val="Normal"/>
+    <w:basedOn w:val="Standaard"/>
+    <w:next w:val="Standaard"/>
     <w:autoRedefine/>
     <w:uiPriority w:val="39"/>
     <w:unhideWhenUsed/>
@@ -5938,10 +5969,10 @@
       <w:szCs w:val="22"/>
     </w:rPr>
   </w:style>
-  <w:style w:type="paragraph" w:styleId="TOC2">
+  <w:style w:type="paragraph" w:styleId="Inhopg2">
     <w:name w:val="toc 2"/>
-    <w:basedOn w:val="Normal"/>
-    <w:next w:val="Normal"/>
+    <w:basedOn w:val="Standaard"/>
+    <w:next w:val="Standaard"/>
     <w:autoRedefine/>
     <w:uiPriority w:val="39"/>
     <w:unhideWhenUsed/>
@@ -5957,10 +5988,10 @@
       <w:szCs w:val="22"/>
     </w:rPr>
   </w:style>
-  <w:style w:type="paragraph" w:styleId="TOC4">
+  <w:style w:type="paragraph" w:styleId="Inhopg4">
     <w:name w:val="toc 4"/>
-    <w:basedOn w:val="Normal"/>
-    <w:next w:val="Normal"/>
+    <w:basedOn w:val="Standaard"/>
+    <w:next w:val="Standaard"/>
     <w:autoRedefine/>
     <w:uiPriority w:val="39"/>
     <w:semiHidden/>
@@ -5975,10 +6006,10 @@
       <w:szCs w:val="20"/>
     </w:rPr>
   </w:style>
-  <w:style w:type="paragraph" w:styleId="TOC5">
+  <w:style w:type="paragraph" w:styleId="Inhopg5">
     <w:name w:val="toc 5"/>
-    <w:basedOn w:val="Normal"/>
-    <w:next w:val="Normal"/>
+    <w:basedOn w:val="Standaard"/>
+    <w:next w:val="Standaard"/>
     <w:autoRedefine/>
     <w:uiPriority w:val="39"/>
     <w:semiHidden/>
@@ -5993,10 +6024,10 @@
       <w:szCs w:val="20"/>
     </w:rPr>
   </w:style>
-  <w:style w:type="paragraph" w:styleId="TOC6">
+  <w:style w:type="paragraph" w:styleId="Inhopg6">
     <w:name w:val="toc 6"/>
-    <w:basedOn w:val="Normal"/>
-    <w:next w:val="Normal"/>
+    <w:basedOn w:val="Standaard"/>
+    <w:next w:val="Standaard"/>
     <w:autoRedefine/>
     <w:uiPriority w:val="39"/>
     <w:semiHidden/>
@@ -6011,10 +6042,10 @@
       <w:szCs w:val="20"/>
     </w:rPr>
   </w:style>
-  <w:style w:type="paragraph" w:styleId="TOC7">
+  <w:style w:type="paragraph" w:styleId="Inhopg7">
     <w:name w:val="toc 7"/>
-    <w:basedOn w:val="Normal"/>
-    <w:next w:val="Normal"/>
+    <w:basedOn w:val="Standaard"/>
+    <w:next w:val="Standaard"/>
     <w:autoRedefine/>
     <w:uiPriority w:val="39"/>
     <w:semiHidden/>
@@ -6029,10 +6060,10 @@
       <w:szCs w:val="20"/>
     </w:rPr>
   </w:style>
-  <w:style w:type="paragraph" w:styleId="TOC8">
+  <w:style w:type="paragraph" w:styleId="Inhopg8">
     <w:name w:val="toc 8"/>
-    <w:basedOn w:val="Normal"/>
-    <w:next w:val="Normal"/>
+    <w:basedOn w:val="Standaard"/>
+    <w:next w:val="Standaard"/>
     <w:autoRedefine/>
     <w:uiPriority w:val="39"/>
     <w:semiHidden/>
@@ -6047,10 +6078,10 @@
       <w:szCs w:val="20"/>
     </w:rPr>
   </w:style>
-  <w:style w:type="paragraph" w:styleId="TOC9">
+  <w:style w:type="paragraph" w:styleId="Inhopg9">
     <w:name w:val="toc 9"/>
-    <w:basedOn w:val="Normal"/>
-    <w:next w:val="Normal"/>
+    <w:basedOn w:val="Standaard"/>
+    <w:next w:val="Standaard"/>
     <w:autoRedefine/>
     <w:uiPriority w:val="39"/>
     <w:semiHidden/>
@@ -6065,9 +6096,9 @@
       <w:szCs w:val="20"/>
     </w:rPr>
   </w:style>
-  <w:style w:type="paragraph" w:styleId="NoSpacing">
+  <w:style w:type="paragraph" w:styleId="Geenafstand">
     <w:name w:val="No Spacing"/>
-    <w:link w:val="NoSpacingChar"/>
+    <w:link w:val="GeenafstandTeken"/>
     <w:uiPriority w:val="1"/>
     <w:qFormat/>
     <w:rsid w:val="005D52A3"/>
@@ -6089,10 +6120,10 @@
       <w:lang w:eastAsia="zh-CN"/>
     </w:rPr>
   </w:style>
-  <w:style w:type="character" w:customStyle="1" w:styleId="NoSpacingChar">
-    <w:name w:val="No Spacing Char"/>
-    <w:basedOn w:val="DefaultParagraphFont"/>
-    <w:link w:val="NoSpacing"/>
+  <w:style w:type="character" w:customStyle="1" w:styleId="GeenafstandTeken">
+    <w:name w:val="Geen afstand Teken"/>
+    <w:basedOn w:val="Standaardalinea-lettertype"/>
+    <w:link w:val="Geenafstand"/>
     <w:uiPriority w:val="1"/>
     <w:rsid w:val="005D52A3"/>
     <w:rPr>
@@ -6103,10 +6134,10 @@
       <w:lang w:eastAsia="zh-CN"/>
     </w:rPr>
   </w:style>
-  <w:style w:type="paragraph" w:styleId="BalloonText">
+  <w:style w:type="paragraph" w:styleId="Ballontekst">
     <w:name w:val="Balloon Text"/>
-    <w:basedOn w:val="Normal"/>
-    <w:link w:val="BalloonTextChar"/>
+    <w:basedOn w:val="Standaard"/>
+    <w:link w:val="BallontekstTeken"/>
     <w:uiPriority w:val="99"/>
     <w:semiHidden/>
     <w:unhideWhenUsed/>
@@ -6117,10 +6148,10 @@
       <w:szCs w:val="18"/>
     </w:rPr>
   </w:style>
-  <w:style w:type="character" w:customStyle="1" w:styleId="BalloonTextChar">
-    <w:name w:val="Balloon Text Char"/>
-    <w:basedOn w:val="DefaultParagraphFont"/>
-    <w:link w:val="BalloonText"/>
+  <w:style w:type="character" w:customStyle="1" w:styleId="BallontekstTeken">
+    <w:name w:val="Ballontekst Teken"/>
+    <w:basedOn w:val="Standaardalinea-lettertype"/>
+    <w:link w:val="Ballontekst"/>
     <w:uiPriority w:val="99"/>
     <w:semiHidden/>
     <w:rsid w:val="00984879"/>
@@ -6132,6 +6163,72 @@
       <w:u w:color="000000"/>
       <w:lang w:val="nl-NL"/>
     </w:rPr>
+  </w:style>
+  <w:style w:type="paragraph" w:styleId="Koptekst">
+    <w:name w:val="header"/>
+    <w:basedOn w:val="Standaard"/>
+    <w:link w:val="KoptekstTeken"/>
+    <w:uiPriority w:val="99"/>
+    <w:unhideWhenUsed/>
+    <w:rsid w:val="009D37F2"/>
+    <w:pPr>
+      <w:tabs>
+        <w:tab w:val="center" w:pos="4536"/>
+        <w:tab w:val="right" w:pos="9072"/>
+      </w:tabs>
+    </w:pPr>
+  </w:style>
+  <w:style w:type="character" w:customStyle="1" w:styleId="KoptekstTeken">
+    <w:name w:val="Koptekst Teken"/>
+    <w:basedOn w:val="Standaardalinea-lettertype"/>
+    <w:link w:val="Koptekst"/>
+    <w:uiPriority w:val="99"/>
+    <w:rsid w:val="009D37F2"/>
+    <w:rPr>
+      <w:rFonts w:ascii="Calibri" w:eastAsia="Calibri" w:hAnsi="Calibri" w:cs="Calibri"/>
+      <w:color w:val="000000"/>
+      <w:sz w:val="24"/>
+      <w:szCs w:val="24"/>
+      <w:u w:color="000000"/>
+      <w:lang w:val="nl-NL"/>
+    </w:rPr>
+  </w:style>
+  <w:style w:type="paragraph" w:styleId="Voettekst">
+    <w:name w:val="footer"/>
+    <w:basedOn w:val="Standaard"/>
+    <w:link w:val="VoettekstTeken"/>
+    <w:uiPriority w:val="99"/>
+    <w:unhideWhenUsed/>
+    <w:rsid w:val="009D37F2"/>
+    <w:pPr>
+      <w:tabs>
+        <w:tab w:val="center" w:pos="4536"/>
+        <w:tab w:val="right" w:pos="9072"/>
+      </w:tabs>
+    </w:pPr>
+  </w:style>
+  <w:style w:type="character" w:customStyle="1" w:styleId="VoettekstTeken">
+    <w:name w:val="Voettekst Teken"/>
+    <w:basedOn w:val="Standaardalinea-lettertype"/>
+    <w:link w:val="Voettekst"/>
+    <w:uiPriority w:val="99"/>
+    <w:rsid w:val="009D37F2"/>
+    <w:rPr>
+      <w:rFonts w:ascii="Calibri" w:eastAsia="Calibri" w:hAnsi="Calibri" w:cs="Calibri"/>
+      <w:color w:val="000000"/>
+      <w:sz w:val="24"/>
+      <w:szCs w:val="24"/>
+      <w:u w:color="000000"/>
+      <w:lang w:val="nl-NL"/>
+    </w:rPr>
+  </w:style>
+  <w:style w:type="character" w:styleId="Paginanummer">
+    <w:name w:val="page number"/>
+    <w:basedOn w:val="Standaardalinea-lettertype"/>
+    <w:uiPriority w:val="99"/>
+    <w:semiHidden/>
+    <w:unhideWhenUsed/>
+    <w:rsid w:val="009D37F2"/>
   </w:style>
 </w:styles>
 </file>
@@ -7233,7 +7330,7 @@
 </file>
 
 <file path=customXml/itemProps2.xml><?xml version="1.0" encoding="utf-8"?>
-<ds:datastoreItem xmlns:ds="http://schemas.openxmlformats.org/officeDocument/2006/customXml" ds:itemID="{E9886982-5DA0-594D-A5D5-ACB7B929FF66}">
+<ds:datastoreItem xmlns:ds="http://schemas.openxmlformats.org/officeDocument/2006/customXml" ds:itemID="{9DCB569C-6FDA-9E4A-AF72-BCC2A6C70746}">
   <ds:schemaRefs>
     <ds:schemaRef ds:uri="http://schemas.openxmlformats.org/officeDocument/2006/bibliography"/>
   </ds:schemaRefs>

</xml_diff>